<commit_message>
Ich habe die Referenzierung von Greifswald ergänzt
</commit_message>
<xml_diff>
--- a/DATA/RAW/IBF/Greifswald/Plotverteilung Greifswald/Referenzierung Greifswald IBF.docx
+++ b/DATA/RAW/IBF/Greifswald/Plotverteilung Greifswald/Referenzierung Greifswald IBF.docx
@@ -1722,9 +1722,385 @@
       <w:r>
         <w:t xml:space="preserve"> 4</w:t>
       </w:r>
-      <w:bookmarkStart w:id="0" w:name="_GoBack"/>
-      <w:bookmarkEnd w:id="0"/>
     </w:p>
+    <w:tbl>
+      <w:tblPr>
+        <w:tblStyle w:val="EinfacheTabelle5"/>
+        <w:tblW w:w="0" w:type="auto"/>
+        <w:tblLook w:val="04A0" w:firstRow="1" w:lastRow="0" w:firstColumn="1" w:lastColumn="0" w:noHBand="0" w:noVBand="1"/>
+      </w:tblPr>
+      <w:tblGrid>
+        <w:gridCol w:w="1911"/>
+        <w:gridCol w:w="1281"/>
+        <w:gridCol w:w="1483"/>
+      </w:tblGrid>
+      <w:tr>
+        <w:trPr>
+          <w:cnfStyle w:val="100000000000" w:firstRow="1" w:lastRow="0" w:firstColumn="0" w:lastColumn="0" w:oddVBand="0" w:evenVBand="0" w:oddHBand="0" w:evenHBand="0" w:firstRowFirstColumn="0" w:firstRowLastColumn="0" w:lastRowFirstColumn="0" w:lastRowLastColumn="0"/>
+          <w:trHeight w:val="300"/>
+        </w:trPr>
+        <w:tc>
+          <w:tcPr>
+            <w:cnfStyle w:val="001000000100" w:firstRow="0" w:lastRow="0" w:firstColumn="1" w:lastColumn="0" w:oddVBand="0" w:evenVBand="0" w:oddHBand="0" w:evenHBand="0" w:firstRowFirstColumn="1" w:firstRowLastColumn="0" w:lastRowFirstColumn="0" w:lastRowLastColumn="0"/>
+            <w:tcW w:w="0" w:type="auto"/>
+          </w:tcPr>
+          <w:p>
+            <w:pPr>
+              <w:rPr>
+                <w:rFonts w:ascii="Calibri" w:eastAsia="Times New Roman" w:hAnsi="Calibri" w:cs="Calibri"/>
+                <w:color w:val="000000"/>
+                <w:sz w:val="20"/>
+                <w:szCs w:val="20"/>
+                <w:lang w:eastAsia="de-DE"/>
+              </w:rPr>
+            </w:pPr>
+          </w:p>
+        </w:tc>
+        <w:tc>
+          <w:tcPr>
+            <w:tcW w:w="0" w:type="auto"/>
+          </w:tcPr>
+          <w:p>
+            <w:pPr>
+              <w:jc w:val="right"/>
+              <w:cnfStyle w:val="100000000000" w:firstRow="1" w:lastRow="0" w:firstColumn="0" w:lastColumn="0" w:oddVBand="0" w:evenVBand="0" w:oddHBand="0" w:evenHBand="0" w:firstRowFirstColumn="0" w:firstRowLastColumn="0" w:lastRowFirstColumn="0" w:lastRowLastColumn="0"/>
+              <w:rPr>
+                <w:rFonts w:ascii="Calibri" w:eastAsia="Times New Roman" w:hAnsi="Calibri" w:cs="Calibri"/>
+                <w:color w:val="000000"/>
+                <w:sz w:val="20"/>
+                <w:szCs w:val="20"/>
+                <w:lang w:eastAsia="de-DE"/>
+              </w:rPr>
+            </w:pPr>
+            <w:r>
+              <w:rPr>
+                <w:rFonts w:ascii="Calibri" w:eastAsia="Times New Roman" w:hAnsi="Calibri" w:cs="Calibri"/>
+                <w:color w:val="000000"/>
+                <w:sz w:val="20"/>
+                <w:szCs w:val="20"/>
+                <w:lang w:eastAsia="de-DE"/>
+              </w:rPr>
+              <w:t xml:space="preserve">X </w:t>
+            </w:r>
+            <w:proofErr w:type="spellStart"/>
+            <w:r>
+              <w:rPr>
+                <w:rFonts w:ascii="Calibri" w:eastAsia="Times New Roman" w:hAnsi="Calibri" w:cs="Calibri"/>
+                <w:color w:val="000000"/>
+                <w:sz w:val="20"/>
+                <w:szCs w:val="20"/>
+                <w:lang w:eastAsia="de-DE"/>
+              </w:rPr>
+              <w:t>Ostwert</w:t>
+            </w:r>
+            <w:proofErr w:type="spellEnd"/>
+          </w:p>
+        </w:tc>
+        <w:tc>
+          <w:tcPr>
+            <w:tcW w:w="0" w:type="auto"/>
+          </w:tcPr>
+          <w:p>
+            <w:pPr>
+              <w:jc w:val="right"/>
+              <w:cnfStyle w:val="100000000000" w:firstRow="1" w:lastRow="0" w:firstColumn="0" w:lastColumn="0" w:oddVBand="0" w:evenVBand="0" w:oddHBand="0" w:evenHBand="0" w:firstRowFirstColumn="0" w:firstRowLastColumn="0" w:lastRowFirstColumn="0" w:lastRowLastColumn="0"/>
+              <w:rPr>
+                <w:rFonts w:ascii="Calibri" w:eastAsia="Times New Roman" w:hAnsi="Calibri" w:cs="Calibri"/>
+                <w:color w:val="000000"/>
+                <w:sz w:val="20"/>
+                <w:szCs w:val="20"/>
+                <w:lang w:eastAsia="de-DE"/>
+              </w:rPr>
+            </w:pPr>
+            <w:r>
+              <w:rPr>
+                <w:rFonts w:ascii="Calibri" w:eastAsia="Times New Roman" w:hAnsi="Calibri" w:cs="Calibri"/>
+                <w:color w:val="000000"/>
+                <w:sz w:val="20"/>
+                <w:szCs w:val="20"/>
+                <w:lang w:eastAsia="de-DE"/>
+              </w:rPr>
+              <w:t xml:space="preserve">Y </w:t>
+            </w:r>
+            <w:proofErr w:type="spellStart"/>
+            <w:r>
+              <w:rPr>
+                <w:rFonts w:ascii="Calibri" w:eastAsia="Times New Roman" w:hAnsi="Calibri" w:cs="Calibri"/>
+                <w:color w:val="000000"/>
+                <w:sz w:val="20"/>
+                <w:szCs w:val="20"/>
+                <w:lang w:eastAsia="de-DE"/>
+              </w:rPr>
+              <w:t>Nordwert</w:t>
+            </w:r>
+            <w:proofErr w:type="spellEnd"/>
+          </w:p>
+        </w:tc>
+      </w:tr>
+      <w:tr>
+        <w:trPr>
+          <w:cnfStyle w:val="000000100000" w:firstRow="0" w:lastRow="0" w:firstColumn="0" w:lastColumn="0" w:oddVBand="0" w:evenVBand="0" w:oddHBand="1" w:evenHBand="0" w:firstRowFirstColumn="0" w:firstRowLastColumn="0" w:lastRowFirstColumn="0" w:lastRowLastColumn="0"/>
+          <w:trHeight w:val="300"/>
+        </w:trPr>
+        <w:tc>
+          <w:tcPr>
+            <w:cnfStyle w:val="001000000000" w:firstRow="0" w:lastRow="0" w:firstColumn="1" w:lastColumn="0" w:oddVBand="0" w:evenVBand="0" w:oddHBand="0" w:evenHBand="0" w:firstRowFirstColumn="0" w:firstRowLastColumn="0" w:lastRowFirstColumn="0" w:lastRowLastColumn="0"/>
+            <w:tcW w:w="0" w:type="auto"/>
+          </w:tcPr>
+          <w:p>
+            <w:pPr>
+              <w:rPr>
+                <w:rFonts w:ascii="Calibri" w:eastAsia="Times New Roman" w:hAnsi="Calibri" w:cs="Calibri"/>
+                <w:color w:val="000000"/>
+                <w:sz w:val="20"/>
+                <w:szCs w:val="20"/>
+                <w:lang w:eastAsia="de-DE"/>
+              </w:rPr>
+            </w:pPr>
+            <w:r>
+              <w:rPr>
+                <w:rFonts w:ascii="Calibri" w:eastAsia="Times New Roman" w:hAnsi="Calibri" w:cs="Calibri"/>
+                <w:color w:val="000000"/>
+                <w:sz w:val="20"/>
+                <w:szCs w:val="20"/>
+                <w:lang w:eastAsia="de-DE"/>
+              </w:rPr>
+              <w:t>Werte des Baums</w:t>
+            </w:r>
+          </w:p>
+        </w:tc>
+        <w:tc>
+          <w:tcPr>
+            <w:tcW w:w="0" w:type="auto"/>
+            <w:vAlign w:val="bottom"/>
+            <w:hideMark/>
+          </w:tcPr>
+          <w:p>
+            <w:pPr>
+              <w:jc w:val="right"/>
+              <w:cnfStyle w:val="000000100000" w:firstRow="0" w:lastRow="0" w:firstColumn="0" w:lastColumn="0" w:oddVBand="0" w:evenVBand="0" w:oddHBand="1" w:evenHBand="0" w:firstRowFirstColumn="0" w:firstRowLastColumn="0" w:lastRowFirstColumn="0" w:lastRowLastColumn="0"/>
+              <w:rPr>
+                <w:rFonts w:ascii="Calibri" w:hAnsi="Calibri" w:cs="Calibri"/>
+                <w:sz w:val="20"/>
+                <w:szCs w:val="20"/>
+              </w:rPr>
+            </w:pPr>
+            <w:r>
+              <w:rPr>
+                <w:rFonts w:ascii="Calibri" w:hAnsi="Calibri" w:cs="Calibri"/>
+                <w:color w:val="000000"/>
+                <w:sz w:val="20"/>
+                <w:szCs w:val="20"/>
+              </w:rPr>
+              <w:t>791202.8785</w:t>
+            </w:r>
+          </w:p>
+        </w:tc>
+        <w:tc>
+          <w:tcPr>
+            <w:tcW w:w="0" w:type="auto"/>
+            <w:vAlign w:val="bottom"/>
+            <w:hideMark/>
+          </w:tcPr>
+          <w:p>
+            <w:pPr>
+              <w:jc w:val="right"/>
+              <w:cnfStyle w:val="000000100000" w:firstRow="0" w:lastRow="0" w:firstColumn="0" w:lastColumn="0" w:oddVBand="0" w:evenVBand="0" w:oddHBand="1" w:evenHBand="0" w:firstRowFirstColumn="0" w:firstRowLastColumn="0" w:lastRowFirstColumn="0" w:lastRowLastColumn="0"/>
+              <w:rPr>
+                <w:rFonts w:ascii="Calibri" w:hAnsi="Calibri" w:cs="Calibri"/>
+                <w:sz w:val="20"/>
+                <w:szCs w:val="20"/>
+              </w:rPr>
+            </w:pPr>
+            <w:r>
+              <w:rPr>
+                <w:rFonts w:ascii="Calibri" w:hAnsi="Calibri" w:cs="Calibri"/>
+                <w:color w:val="000000"/>
+                <w:sz w:val="20"/>
+                <w:szCs w:val="20"/>
+              </w:rPr>
+              <w:t>6000222.833</w:t>
+            </w:r>
+          </w:p>
+        </w:tc>
+      </w:tr>
+      <w:tr>
+        <w:trPr>
+          <w:trHeight w:val="300"/>
+        </w:trPr>
+        <w:tc>
+          <w:tcPr>
+            <w:cnfStyle w:val="001000000000" w:firstRow="0" w:lastRow="0" w:firstColumn="1" w:lastColumn="0" w:oddVBand="0" w:evenVBand="0" w:oddHBand="0" w:evenHBand="0" w:firstRowFirstColumn="0" w:firstRowLastColumn="0" w:lastRowFirstColumn="0" w:lastRowLastColumn="0"/>
+            <w:tcW w:w="0" w:type="auto"/>
+          </w:tcPr>
+          <w:p>
+            <w:pPr>
+              <w:rPr>
+                <w:rFonts w:ascii="Calibri" w:eastAsia="Times New Roman" w:hAnsi="Calibri" w:cs="Calibri"/>
+                <w:color w:val="000000"/>
+                <w:sz w:val="20"/>
+                <w:szCs w:val="20"/>
+                <w:lang w:eastAsia="de-DE"/>
+              </w:rPr>
+            </w:pPr>
+            <w:r>
+              <w:rPr>
+                <w:rFonts w:ascii="Calibri" w:eastAsia="Times New Roman" w:hAnsi="Calibri" w:cs="Calibri"/>
+                <w:color w:val="000000"/>
+                <w:sz w:val="20"/>
+                <w:szCs w:val="20"/>
+                <w:lang w:eastAsia="de-DE"/>
+              </w:rPr>
+              <w:t>Distanz</w:t>
+            </w:r>
+          </w:p>
+        </w:tc>
+        <w:tc>
+          <w:tcPr>
+            <w:tcW w:w="0" w:type="auto"/>
+          </w:tcPr>
+          <w:p>
+            <w:pPr>
+              <w:jc w:val="right"/>
+              <w:cnfStyle w:val="000000000000" w:firstRow="0" w:lastRow="0" w:firstColumn="0" w:lastColumn="0" w:oddVBand="0" w:evenVBand="0" w:oddHBand="0" w:evenHBand="0" w:firstRowFirstColumn="0" w:firstRowLastColumn="0" w:lastRowFirstColumn="0" w:lastRowLastColumn="0"/>
+              <w:rPr>
+                <w:rFonts w:ascii="Calibri" w:eastAsia="Times New Roman" w:hAnsi="Calibri" w:cs="Calibri"/>
+                <w:color w:val="000000"/>
+                <w:sz w:val="20"/>
+                <w:szCs w:val="20"/>
+                <w:lang w:eastAsia="de-DE"/>
+              </w:rPr>
+            </w:pPr>
+            <w:r>
+              <w:rPr>
+                <w:rFonts w:ascii="Calibri" w:eastAsia="Times New Roman" w:hAnsi="Calibri" w:cs="Calibri"/>
+                <w:color w:val="000000"/>
+                <w:sz w:val="20"/>
+                <w:szCs w:val="20"/>
+                <w:lang w:eastAsia="de-DE"/>
+              </w:rPr>
+              <w:t>-35cm</w:t>
+            </w:r>
+          </w:p>
+        </w:tc>
+        <w:tc>
+          <w:tcPr>
+            <w:tcW w:w="0" w:type="auto"/>
+          </w:tcPr>
+          <w:p>
+            <w:pPr>
+              <w:pStyle w:val="Listenabsatz"/>
+              <w:jc w:val="center"/>
+              <w:cnfStyle w:val="000000000000" w:firstRow="0" w:lastRow="0" w:firstColumn="0" w:lastColumn="0" w:oddVBand="0" w:evenVBand="0" w:oddHBand="0" w:evenHBand="0" w:firstRowFirstColumn="0" w:firstRowLastColumn="0" w:lastRowFirstColumn="0" w:lastRowLastColumn="0"/>
+              <w:rPr>
+                <w:rFonts w:ascii="Calibri" w:eastAsia="Times New Roman" w:hAnsi="Calibri" w:cs="Calibri"/>
+                <w:color w:val="000000"/>
+                <w:sz w:val="20"/>
+                <w:szCs w:val="20"/>
+                <w:lang w:eastAsia="de-DE"/>
+              </w:rPr>
+            </w:pPr>
+            <w:r>
+              <w:rPr>
+                <w:rFonts w:ascii="Calibri" w:eastAsia="Times New Roman" w:hAnsi="Calibri" w:cs="Calibri"/>
+                <w:color w:val="000000"/>
+                <w:sz w:val="20"/>
+                <w:szCs w:val="20"/>
+                <w:lang w:eastAsia="de-DE"/>
+              </w:rPr>
+              <w:t>+35cm</w:t>
+            </w:r>
+          </w:p>
+        </w:tc>
+      </w:tr>
+      <w:tr>
+        <w:trPr>
+          <w:cnfStyle w:val="000000100000" w:firstRow="0" w:lastRow="0" w:firstColumn="0" w:lastColumn="0" w:oddVBand="0" w:evenVBand="0" w:oddHBand="1" w:evenHBand="0" w:firstRowFirstColumn="0" w:firstRowLastColumn="0" w:lastRowFirstColumn="0" w:lastRowLastColumn="0"/>
+          <w:trHeight w:val="300"/>
+        </w:trPr>
+        <w:tc>
+          <w:tcPr>
+            <w:cnfStyle w:val="001000000000" w:firstRow="0" w:lastRow="0" w:firstColumn="1" w:lastColumn="0" w:oddVBand="0" w:evenVBand="0" w:oddHBand="0" w:evenHBand="0" w:firstRowFirstColumn="0" w:firstRowLastColumn="0" w:lastRowFirstColumn="0" w:lastRowLastColumn="0"/>
+            <w:tcW w:w="0" w:type="auto"/>
+          </w:tcPr>
+          <w:p>
+            <w:pPr>
+              <w:rPr>
+                <w:rFonts w:ascii="Calibri" w:eastAsia="Times New Roman" w:hAnsi="Calibri" w:cs="Calibri"/>
+                <w:color w:val="000000"/>
+                <w:sz w:val="20"/>
+                <w:szCs w:val="20"/>
+                <w:lang w:eastAsia="de-DE"/>
+              </w:rPr>
+            </w:pPr>
+            <w:r>
+              <w:rPr>
+                <w:rFonts w:ascii="Calibri" w:eastAsia="Times New Roman" w:hAnsi="Calibri" w:cs="Calibri"/>
+                <w:color w:val="000000"/>
+                <w:sz w:val="20"/>
+                <w:szCs w:val="20"/>
+                <w:lang w:eastAsia="de-DE"/>
+              </w:rPr>
+              <w:t>Referenz für den Plot</w:t>
+            </w:r>
+          </w:p>
+        </w:tc>
+        <w:tc>
+          <w:tcPr>
+            <w:tcW w:w="0" w:type="auto"/>
+            <w:vAlign w:val="bottom"/>
+          </w:tcPr>
+          <w:p>
+            <w:pPr>
+              <w:jc w:val="right"/>
+              <w:cnfStyle w:val="000000100000" w:firstRow="0" w:lastRow="0" w:firstColumn="0" w:lastColumn="0" w:oddVBand="0" w:evenVBand="0" w:oddHBand="1" w:evenHBand="0" w:firstRowFirstColumn="0" w:firstRowLastColumn="0" w:lastRowFirstColumn="0" w:lastRowLastColumn="0"/>
+              <w:rPr>
+                <w:rFonts w:ascii="Calibri" w:hAnsi="Calibri" w:cs="Calibri"/>
+                <w:color w:val="000000"/>
+                <w:sz w:val="20"/>
+                <w:szCs w:val="20"/>
+              </w:rPr>
+            </w:pPr>
+            <w:r>
+              <w:rPr>
+                <w:rFonts w:ascii="Calibri" w:hAnsi="Calibri" w:cs="Calibri"/>
+                <w:color w:val="000000"/>
+                <w:sz w:val="20"/>
+                <w:szCs w:val="20"/>
+              </w:rPr>
+              <w:t>791202.530</w:t>
+            </w:r>
+          </w:p>
+        </w:tc>
+        <w:tc>
+          <w:tcPr>
+            <w:tcW w:w="0" w:type="auto"/>
+            <w:vAlign w:val="bottom"/>
+          </w:tcPr>
+          <w:p>
+            <w:pPr>
+              <w:jc w:val="right"/>
+              <w:cnfStyle w:val="000000100000" w:firstRow="0" w:lastRow="0" w:firstColumn="0" w:lastColumn="0" w:oddVBand="0" w:evenVBand="0" w:oddHBand="1" w:evenHBand="0" w:firstRowFirstColumn="0" w:firstRowLastColumn="0" w:lastRowFirstColumn="0" w:lastRowLastColumn="0"/>
+              <w:rPr>
+                <w:rFonts w:ascii="Calibri" w:hAnsi="Calibri" w:cs="Calibri"/>
+                <w:sz w:val="20"/>
+                <w:szCs w:val="20"/>
+              </w:rPr>
+            </w:pPr>
+            <w:r>
+              <w:rPr>
+                <w:rFonts w:ascii="Calibri" w:hAnsi="Calibri" w:cs="Calibri"/>
+                <w:color w:val="000000"/>
+                <w:sz w:val="20"/>
+                <w:szCs w:val="20"/>
+              </w:rPr>
+              <w:t>6000223.18</w:t>
+            </w:r>
+          </w:p>
+        </w:tc>
+      </w:tr>
+    </w:tbl>
+    <w:p/>
     <w:p>
       <w:r>
         <w:t xml:space="preserve">Baum 155 steht mittig von </w:t>
@@ -1738,8 +2114,386 @@
         <w:t xml:space="preserve"> 60</w:t>
       </w:r>
     </w:p>
+    <w:tbl>
+      <w:tblPr>
+        <w:tblStyle w:val="EinfacheTabelle5"/>
+        <w:tblW w:w="0" w:type="auto"/>
+        <w:tblLook w:val="04A0" w:firstRow="1" w:lastRow="0" w:firstColumn="1" w:lastColumn="0" w:noHBand="0" w:noVBand="1"/>
+      </w:tblPr>
+      <w:tblGrid>
+        <w:gridCol w:w="1911"/>
+        <w:gridCol w:w="1281"/>
+        <w:gridCol w:w="1281"/>
+      </w:tblGrid>
+      <w:tr>
+        <w:trPr>
+          <w:cnfStyle w:val="100000000000" w:firstRow="1" w:lastRow="0" w:firstColumn="0" w:lastColumn="0" w:oddVBand="0" w:evenVBand="0" w:oddHBand="0" w:evenHBand="0" w:firstRowFirstColumn="0" w:firstRowLastColumn="0" w:lastRowFirstColumn="0" w:lastRowLastColumn="0"/>
+          <w:trHeight w:val="300"/>
+        </w:trPr>
+        <w:tc>
+          <w:tcPr>
+            <w:cnfStyle w:val="001000000100" w:firstRow="0" w:lastRow="0" w:firstColumn="1" w:lastColumn="0" w:oddVBand="0" w:evenVBand="0" w:oddHBand="0" w:evenHBand="0" w:firstRowFirstColumn="1" w:firstRowLastColumn="0" w:lastRowFirstColumn="0" w:lastRowLastColumn="0"/>
+            <w:tcW w:w="0" w:type="auto"/>
+          </w:tcPr>
+          <w:p>
+            <w:pPr>
+              <w:rPr>
+                <w:rFonts w:ascii="Calibri" w:eastAsia="Times New Roman" w:hAnsi="Calibri" w:cs="Calibri"/>
+                <w:color w:val="000000"/>
+                <w:sz w:val="20"/>
+                <w:szCs w:val="20"/>
+                <w:lang w:eastAsia="de-DE"/>
+              </w:rPr>
+            </w:pPr>
+          </w:p>
+        </w:tc>
+        <w:tc>
+          <w:tcPr>
+            <w:tcW w:w="0" w:type="auto"/>
+          </w:tcPr>
+          <w:p>
+            <w:pPr>
+              <w:jc w:val="right"/>
+              <w:cnfStyle w:val="100000000000" w:firstRow="1" w:lastRow="0" w:firstColumn="0" w:lastColumn="0" w:oddVBand="0" w:evenVBand="0" w:oddHBand="0" w:evenHBand="0" w:firstRowFirstColumn="0" w:firstRowLastColumn="0" w:lastRowFirstColumn="0" w:lastRowLastColumn="0"/>
+              <w:rPr>
+                <w:rFonts w:ascii="Calibri" w:eastAsia="Times New Roman" w:hAnsi="Calibri" w:cs="Calibri"/>
+                <w:color w:val="000000"/>
+                <w:sz w:val="20"/>
+                <w:szCs w:val="20"/>
+                <w:lang w:eastAsia="de-DE"/>
+              </w:rPr>
+            </w:pPr>
+            <w:r>
+              <w:rPr>
+                <w:rFonts w:ascii="Calibri" w:eastAsia="Times New Roman" w:hAnsi="Calibri" w:cs="Calibri"/>
+                <w:color w:val="000000"/>
+                <w:sz w:val="20"/>
+                <w:szCs w:val="20"/>
+                <w:lang w:eastAsia="de-DE"/>
+              </w:rPr>
+              <w:t xml:space="preserve">X </w:t>
+            </w:r>
+            <w:proofErr w:type="spellStart"/>
+            <w:r>
+              <w:rPr>
+                <w:rFonts w:ascii="Calibri" w:eastAsia="Times New Roman" w:hAnsi="Calibri" w:cs="Calibri"/>
+                <w:color w:val="000000"/>
+                <w:sz w:val="20"/>
+                <w:szCs w:val="20"/>
+                <w:lang w:eastAsia="de-DE"/>
+              </w:rPr>
+              <w:t>Ostwert</w:t>
+            </w:r>
+            <w:proofErr w:type="spellEnd"/>
+          </w:p>
+        </w:tc>
+        <w:tc>
+          <w:tcPr>
+            <w:tcW w:w="0" w:type="auto"/>
+          </w:tcPr>
+          <w:p>
+            <w:pPr>
+              <w:jc w:val="right"/>
+              <w:cnfStyle w:val="100000000000" w:firstRow="1" w:lastRow="0" w:firstColumn="0" w:lastColumn="0" w:oddVBand="0" w:evenVBand="0" w:oddHBand="0" w:evenHBand="0" w:firstRowFirstColumn="0" w:firstRowLastColumn="0" w:lastRowFirstColumn="0" w:lastRowLastColumn="0"/>
+              <w:rPr>
+                <w:rFonts w:ascii="Calibri" w:eastAsia="Times New Roman" w:hAnsi="Calibri" w:cs="Calibri"/>
+                <w:color w:val="000000"/>
+                <w:sz w:val="20"/>
+                <w:szCs w:val="20"/>
+                <w:lang w:eastAsia="de-DE"/>
+              </w:rPr>
+            </w:pPr>
+            <w:r>
+              <w:rPr>
+                <w:rFonts w:ascii="Calibri" w:eastAsia="Times New Roman" w:hAnsi="Calibri" w:cs="Calibri"/>
+                <w:color w:val="000000"/>
+                <w:sz w:val="20"/>
+                <w:szCs w:val="20"/>
+                <w:lang w:eastAsia="de-DE"/>
+              </w:rPr>
+              <w:t xml:space="preserve">Y </w:t>
+            </w:r>
+            <w:proofErr w:type="spellStart"/>
+            <w:r>
+              <w:rPr>
+                <w:rFonts w:ascii="Calibri" w:eastAsia="Times New Roman" w:hAnsi="Calibri" w:cs="Calibri"/>
+                <w:color w:val="000000"/>
+                <w:sz w:val="20"/>
+                <w:szCs w:val="20"/>
+                <w:lang w:eastAsia="de-DE"/>
+              </w:rPr>
+              <w:t>Nordwert</w:t>
+            </w:r>
+            <w:proofErr w:type="spellEnd"/>
+          </w:p>
+        </w:tc>
+      </w:tr>
+      <w:tr>
+        <w:trPr>
+          <w:cnfStyle w:val="000000100000" w:firstRow="0" w:lastRow="0" w:firstColumn="0" w:lastColumn="0" w:oddVBand="0" w:evenVBand="0" w:oddHBand="1" w:evenHBand="0" w:firstRowFirstColumn="0" w:firstRowLastColumn="0" w:lastRowFirstColumn="0" w:lastRowLastColumn="0"/>
+          <w:trHeight w:val="300"/>
+        </w:trPr>
+        <w:tc>
+          <w:tcPr>
+            <w:cnfStyle w:val="001000000000" w:firstRow="0" w:lastRow="0" w:firstColumn="1" w:lastColumn="0" w:oddVBand="0" w:evenVBand="0" w:oddHBand="0" w:evenHBand="0" w:firstRowFirstColumn="0" w:firstRowLastColumn="0" w:lastRowFirstColumn="0" w:lastRowLastColumn="0"/>
+            <w:tcW w:w="0" w:type="auto"/>
+          </w:tcPr>
+          <w:p>
+            <w:pPr>
+              <w:rPr>
+                <w:rFonts w:ascii="Calibri" w:eastAsia="Times New Roman" w:hAnsi="Calibri" w:cs="Calibri"/>
+                <w:color w:val="000000"/>
+                <w:sz w:val="20"/>
+                <w:szCs w:val="20"/>
+                <w:lang w:eastAsia="de-DE"/>
+              </w:rPr>
+            </w:pPr>
+            <w:r>
+              <w:rPr>
+                <w:rFonts w:ascii="Calibri" w:eastAsia="Times New Roman" w:hAnsi="Calibri" w:cs="Calibri"/>
+                <w:color w:val="000000"/>
+                <w:sz w:val="20"/>
+                <w:szCs w:val="20"/>
+                <w:lang w:eastAsia="de-DE"/>
+              </w:rPr>
+              <w:t>Werte des Baums</w:t>
+            </w:r>
+          </w:p>
+        </w:tc>
+        <w:tc>
+          <w:tcPr>
+            <w:tcW w:w="0" w:type="auto"/>
+            <w:vAlign w:val="bottom"/>
+            <w:hideMark/>
+          </w:tcPr>
+          <w:p>
+            <w:pPr>
+              <w:jc w:val="right"/>
+              <w:cnfStyle w:val="000000100000" w:firstRow="0" w:lastRow="0" w:firstColumn="0" w:lastColumn="0" w:oddVBand="0" w:evenVBand="0" w:oddHBand="1" w:evenHBand="0" w:firstRowFirstColumn="0" w:firstRowLastColumn="0" w:lastRowFirstColumn="0" w:lastRowLastColumn="0"/>
+              <w:rPr>
+                <w:rFonts w:ascii="Calibri" w:hAnsi="Calibri" w:cs="Calibri"/>
+                <w:sz w:val="20"/>
+                <w:szCs w:val="20"/>
+              </w:rPr>
+            </w:pPr>
+            <w:r>
+              <w:rPr>
+                <w:rFonts w:ascii="Calibri" w:hAnsi="Calibri" w:cs="Calibri"/>
+                <w:color w:val="000000"/>
+                <w:sz w:val="20"/>
+                <w:szCs w:val="20"/>
+              </w:rPr>
+              <w:t>791145.4627</w:t>
+            </w:r>
+          </w:p>
+        </w:tc>
+        <w:tc>
+          <w:tcPr>
+            <w:tcW w:w="0" w:type="auto"/>
+            <w:vAlign w:val="bottom"/>
+            <w:hideMark/>
+          </w:tcPr>
+          <w:p>
+            <w:pPr>
+              <w:jc w:val="right"/>
+              <w:cnfStyle w:val="000000100000" w:firstRow="0" w:lastRow="0" w:firstColumn="0" w:lastColumn="0" w:oddVBand="0" w:evenVBand="0" w:oddHBand="1" w:evenHBand="0" w:firstRowFirstColumn="0" w:firstRowLastColumn="0" w:lastRowFirstColumn="0" w:lastRowLastColumn="0"/>
+              <w:rPr>
+                <w:rFonts w:ascii="Calibri" w:hAnsi="Calibri" w:cs="Calibri"/>
+                <w:sz w:val="20"/>
+                <w:szCs w:val="20"/>
+              </w:rPr>
+            </w:pPr>
+            <w:r>
+              <w:rPr>
+                <w:rFonts w:ascii="Calibri" w:hAnsi="Calibri" w:cs="Calibri"/>
+                <w:color w:val="000000"/>
+                <w:sz w:val="20"/>
+                <w:szCs w:val="20"/>
+              </w:rPr>
+              <w:t>6000203.585</w:t>
+            </w:r>
+          </w:p>
+        </w:tc>
+      </w:tr>
+      <w:tr>
+        <w:trPr>
+          <w:trHeight w:val="300"/>
+        </w:trPr>
+        <w:tc>
+          <w:tcPr>
+            <w:cnfStyle w:val="001000000000" w:firstRow="0" w:lastRow="0" w:firstColumn="1" w:lastColumn="0" w:oddVBand="0" w:evenVBand="0" w:oddHBand="0" w:evenHBand="0" w:firstRowFirstColumn="0" w:firstRowLastColumn="0" w:lastRowFirstColumn="0" w:lastRowLastColumn="0"/>
+            <w:tcW w:w="0" w:type="auto"/>
+          </w:tcPr>
+          <w:p>
+            <w:pPr>
+              <w:rPr>
+                <w:rFonts w:ascii="Calibri" w:eastAsia="Times New Roman" w:hAnsi="Calibri" w:cs="Calibri"/>
+                <w:color w:val="000000"/>
+                <w:sz w:val="20"/>
+                <w:szCs w:val="20"/>
+                <w:lang w:eastAsia="de-DE"/>
+              </w:rPr>
+            </w:pPr>
+            <w:r>
+              <w:rPr>
+                <w:rFonts w:ascii="Calibri" w:eastAsia="Times New Roman" w:hAnsi="Calibri" w:cs="Calibri"/>
+                <w:color w:val="000000"/>
+                <w:sz w:val="20"/>
+                <w:szCs w:val="20"/>
+                <w:lang w:eastAsia="de-DE"/>
+              </w:rPr>
+              <w:t>Distanz</w:t>
+            </w:r>
+          </w:p>
+        </w:tc>
+        <w:tc>
+          <w:tcPr>
+            <w:tcW w:w="0" w:type="auto"/>
+          </w:tcPr>
+          <w:p>
+            <w:pPr>
+              <w:jc w:val="right"/>
+              <w:cnfStyle w:val="000000000000" w:firstRow="0" w:lastRow="0" w:firstColumn="0" w:lastColumn="0" w:oddVBand="0" w:evenVBand="0" w:oddHBand="0" w:evenHBand="0" w:firstRowFirstColumn="0" w:firstRowLastColumn="0" w:lastRowFirstColumn="0" w:lastRowLastColumn="0"/>
+              <w:rPr>
+                <w:rFonts w:ascii="Calibri" w:eastAsia="Times New Roman" w:hAnsi="Calibri" w:cs="Calibri"/>
+                <w:color w:val="000000"/>
+                <w:sz w:val="20"/>
+                <w:szCs w:val="20"/>
+                <w:lang w:eastAsia="de-DE"/>
+              </w:rPr>
+            </w:pPr>
+            <w:r>
+              <w:rPr>
+                <w:rFonts w:ascii="Calibri" w:eastAsia="Times New Roman" w:hAnsi="Calibri" w:cs="Calibri"/>
+                <w:color w:val="000000"/>
+                <w:sz w:val="20"/>
+                <w:szCs w:val="20"/>
+                <w:lang w:eastAsia="de-DE"/>
+              </w:rPr>
+              <w:t>0</w:t>
+            </w:r>
+          </w:p>
+        </w:tc>
+        <w:tc>
+          <w:tcPr>
+            <w:tcW w:w="0" w:type="auto"/>
+          </w:tcPr>
+          <w:p>
+            <w:pPr>
+              <w:pStyle w:val="Listenabsatz"/>
+              <w:jc w:val="center"/>
+              <w:cnfStyle w:val="000000000000" w:firstRow="0" w:lastRow="0" w:firstColumn="0" w:lastColumn="0" w:oddVBand="0" w:evenVBand="0" w:oddHBand="0" w:evenHBand="0" w:firstRowFirstColumn="0" w:firstRowLastColumn="0" w:lastRowFirstColumn="0" w:lastRowLastColumn="0"/>
+              <w:rPr>
+                <w:rFonts w:ascii="Calibri" w:eastAsia="Times New Roman" w:hAnsi="Calibri" w:cs="Calibri"/>
+                <w:color w:val="000000"/>
+                <w:sz w:val="20"/>
+                <w:szCs w:val="20"/>
+                <w:lang w:eastAsia="de-DE"/>
+              </w:rPr>
+            </w:pPr>
+            <w:r>
+              <w:rPr>
+                <w:rFonts w:ascii="Calibri" w:eastAsia="Times New Roman" w:hAnsi="Calibri" w:cs="Calibri"/>
+                <w:color w:val="000000"/>
+                <w:sz w:val="20"/>
+                <w:szCs w:val="20"/>
+                <w:lang w:eastAsia="de-DE"/>
+              </w:rPr>
+              <w:t>0</w:t>
+            </w:r>
+          </w:p>
+        </w:tc>
+      </w:tr>
+      <w:tr>
+        <w:trPr>
+          <w:cnfStyle w:val="000000100000" w:firstRow="0" w:lastRow="0" w:firstColumn="0" w:lastColumn="0" w:oddVBand="0" w:evenVBand="0" w:oddHBand="1" w:evenHBand="0" w:firstRowFirstColumn="0" w:firstRowLastColumn="0" w:lastRowFirstColumn="0" w:lastRowLastColumn="0"/>
+          <w:trHeight w:val="300"/>
+        </w:trPr>
+        <w:tc>
+          <w:tcPr>
+            <w:cnfStyle w:val="001000000000" w:firstRow="0" w:lastRow="0" w:firstColumn="1" w:lastColumn="0" w:oddVBand="0" w:evenVBand="0" w:oddHBand="0" w:evenHBand="0" w:firstRowFirstColumn="0" w:firstRowLastColumn="0" w:lastRowFirstColumn="0" w:lastRowLastColumn="0"/>
+            <w:tcW w:w="0" w:type="auto"/>
+          </w:tcPr>
+          <w:p>
+            <w:pPr>
+              <w:rPr>
+                <w:rFonts w:ascii="Calibri" w:eastAsia="Times New Roman" w:hAnsi="Calibri" w:cs="Calibri"/>
+                <w:color w:val="000000"/>
+                <w:sz w:val="20"/>
+                <w:szCs w:val="20"/>
+                <w:lang w:eastAsia="de-DE"/>
+              </w:rPr>
+            </w:pPr>
+            <w:r>
+              <w:rPr>
+                <w:rFonts w:ascii="Calibri" w:eastAsia="Times New Roman" w:hAnsi="Calibri" w:cs="Calibri"/>
+                <w:color w:val="000000"/>
+                <w:sz w:val="20"/>
+                <w:szCs w:val="20"/>
+                <w:lang w:eastAsia="de-DE"/>
+              </w:rPr>
+              <w:t>Referenz für den Plot</w:t>
+            </w:r>
+          </w:p>
+        </w:tc>
+        <w:tc>
+          <w:tcPr>
+            <w:tcW w:w="0" w:type="auto"/>
+            <w:vAlign w:val="bottom"/>
+          </w:tcPr>
+          <w:p>
+            <w:pPr>
+              <w:jc w:val="right"/>
+              <w:cnfStyle w:val="000000100000" w:firstRow="0" w:lastRow="0" w:firstColumn="0" w:lastColumn="0" w:oddVBand="0" w:evenVBand="0" w:oddHBand="1" w:evenHBand="0" w:firstRowFirstColumn="0" w:firstRowLastColumn="0" w:lastRowFirstColumn="0" w:lastRowLastColumn="0"/>
+              <w:rPr>
+                <w:rFonts w:ascii="Calibri" w:hAnsi="Calibri" w:cs="Calibri"/>
+                <w:sz w:val="20"/>
+                <w:szCs w:val="20"/>
+              </w:rPr>
+            </w:pPr>
+            <w:r>
+              <w:rPr>
+                <w:rFonts w:ascii="Calibri" w:hAnsi="Calibri" w:cs="Calibri"/>
+                <w:color w:val="000000"/>
+                <w:sz w:val="20"/>
+                <w:szCs w:val="20"/>
+              </w:rPr>
+              <w:t>791145.4627</w:t>
+            </w:r>
+          </w:p>
+        </w:tc>
+        <w:tc>
+          <w:tcPr>
+            <w:tcW w:w="0" w:type="auto"/>
+            <w:vAlign w:val="bottom"/>
+          </w:tcPr>
+          <w:p>
+            <w:pPr>
+              <w:jc w:val="right"/>
+              <w:cnfStyle w:val="000000100000" w:firstRow="0" w:lastRow="0" w:firstColumn="0" w:lastColumn="0" w:oddVBand="0" w:evenVBand="0" w:oddHBand="1" w:evenHBand="0" w:firstRowFirstColumn="0" w:firstRowLastColumn="0" w:lastRowFirstColumn="0" w:lastRowLastColumn="0"/>
+              <w:rPr>
+                <w:rFonts w:ascii="Calibri" w:hAnsi="Calibri" w:cs="Calibri"/>
+                <w:sz w:val="20"/>
+                <w:szCs w:val="20"/>
+              </w:rPr>
+            </w:pPr>
+            <w:r>
+              <w:rPr>
+                <w:rFonts w:ascii="Calibri" w:hAnsi="Calibri" w:cs="Calibri"/>
+                <w:color w:val="000000"/>
+                <w:sz w:val="20"/>
+                <w:szCs w:val="20"/>
+              </w:rPr>
+              <w:t>6000203.585</w:t>
+            </w:r>
+          </w:p>
+        </w:tc>
+      </w:tr>
+    </w:tbl>
+    <w:p/>
     <w:p>
       <w:r>
+        <w:lastRenderedPageBreak/>
         <w:t xml:space="preserve">Baum 226 30cm westlich der </w:t>
       </w:r>
       <w:proofErr w:type="spellStart"/>
@@ -1759,6 +2513,383 @@
         <w:t xml:space="preserve"> 22</w:t>
       </w:r>
     </w:p>
+    <w:tbl>
+      <w:tblPr>
+        <w:tblStyle w:val="EinfacheTabelle5"/>
+        <w:tblW w:w="0" w:type="auto"/>
+        <w:tblLook w:val="04A0" w:firstRow="1" w:lastRow="0" w:firstColumn="1" w:lastColumn="0" w:noHBand="0" w:noVBand="1"/>
+      </w:tblPr>
+      <w:tblGrid>
+        <w:gridCol w:w="1911"/>
+        <w:gridCol w:w="1179"/>
+        <w:gridCol w:w="1281"/>
+      </w:tblGrid>
+      <w:tr>
+        <w:trPr>
+          <w:cnfStyle w:val="100000000000" w:firstRow="1" w:lastRow="0" w:firstColumn="0" w:lastColumn="0" w:oddVBand="0" w:evenVBand="0" w:oddHBand="0" w:evenHBand="0" w:firstRowFirstColumn="0" w:firstRowLastColumn="0" w:lastRowFirstColumn="0" w:lastRowLastColumn="0"/>
+          <w:trHeight w:val="300"/>
+        </w:trPr>
+        <w:tc>
+          <w:tcPr>
+            <w:cnfStyle w:val="001000000100" w:firstRow="0" w:lastRow="0" w:firstColumn="1" w:lastColumn="0" w:oddVBand="0" w:evenVBand="0" w:oddHBand="0" w:evenHBand="0" w:firstRowFirstColumn="1" w:firstRowLastColumn="0" w:lastRowFirstColumn="0" w:lastRowLastColumn="0"/>
+            <w:tcW w:w="0" w:type="auto"/>
+          </w:tcPr>
+          <w:p>
+            <w:pPr>
+              <w:rPr>
+                <w:rFonts w:ascii="Calibri" w:eastAsia="Times New Roman" w:hAnsi="Calibri" w:cs="Calibri"/>
+                <w:color w:val="000000"/>
+                <w:sz w:val="20"/>
+                <w:szCs w:val="20"/>
+                <w:lang w:eastAsia="de-DE"/>
+              </w:rPr>
+            </w:pPr>
+          </w:p>
+        </w:tc>
+        <w:tc>
+          <w:tcPr>
+            <w:tcW w:w="0" w:type="auto"/>
+          </w:tcPr>
+          <w:p>
+            <w:pPr>
+              <w:jc w:val="right"/>
+              <w:cnfStyle w:val="100000000000" w:firstRow="1" w:lastRow="0" w:firstColumn="0" w:lastColumn="0" w:oddVBand="0" w:evenVBand="0" w:oddHBand="0" w:evenHBand="0" w:firstRowFirstColumn="0" w:firstRowLastColumn="0" w:lastRowFirstColumn="0" w:lastRowLastColumn="0"/>
+              <w:rPr>
+                <w:rFonts w:ascii="Calibri" w:eastAsia="Times New Roman" w:hAnsi="Calibri" w:cs="Calibri"/>
+                <w:color w:val="000000"/>
+                <w:sz w:val="20"/>
+                <w:szCs w:val="20"/>
+                <w:lang w:eastAsia="de-DE"/>
+              </w:rPr>
+            </w:pPr>
+            <w:r>
+              <w:rPr>
+                <w:rFonts w:ascii="Calibri" w:eastAsia="Times New Roman" w:hAnsi="Calibri" w:cs="Calibri"/>
+                <w:color w:val="000000"/>
+                <w:sz w:val="20"/>
+                <w:szCs w:val="20"/>
+                <w:lang w:eastAsia="de-DE"/>
+              </w:rPr>
+              <w:t xml:space="preserve">X </w:t>
+            </w:r>
+            <w:proofErr w:type="spellStart"/>
+            <w:r>
+              <w:rPr>
+                <w:rFonts w:ascii="Calibri" w:eastAsia="Times New Roman" w:hAnsi="Calibri" w:cs="Calibri"/>
+                <w:color w:val="000000"/>
+                <w:sz w:val="20"/>
+                <w:szCs w:val="20"/>
+                <w:lang w:eastAsia="de-DE"/>
+              </w:rPr>
+              <w:t>Ostwert</w:t>
+            </w:r>
+            <w:proofErr w:type="spellEnd"/>
+          </w:p>
+        </w:tc>
+        <w:tc>
+          <w:tcPr>
+            <w:tcW w:w="0" w:type="auto"/>
+          </w:tcPr>
+          <w:p>
+            <w:pPr>
+              <w:jc w:val="right"/>
+              <w:cnfStyle w:val="100000000000" w:firstRow="1" w:lastRow="0" w:firstColumn="0" w:lastColumn="0" w:oddVBand="0" w:evenVBand="0" w:oddHBand="0" w:evenHBand="0" w:firstRowFirstColumn="0" w:firstRowLastColumn="0" w:lastRowFirstColumn="0" w:lastRowLastColumn="0"/>
+              <w:rPr>
+                <w:rFonts w:ascii="Calibri" w:eastAsia="Times New Roman" w:hAnsi="Calibri" w:cs="Calibri"/>
+                <w:color w:val="000000"/>
+                <w:sz w:val="20"/>
+                <w:szCs w:val="20"/>
+                <w:lang w:eastAsia="de-DE"/>
+              </w:rPr>
+            </w:pPr>
+            <w:r>
+              <w:rPr>
+                <w:rFonts w:ascii="Calibri" w:eastAsia="Times New Roman" w:hAnsi="Calibri" w:cs="Calibri"/>
+                <w:color w:val="000000"/>
+                <w:sz w:val="20"/>
+                <w:szCs w:val="20"/>
+                <w:lang w:eastAsia="de-DE"/>
+              </w:rPr>
+              <w:t xml:space="preserve">Y </w:t>
+            </w:r>
+            <w:proofErr w:type="spellStart"/>
+            <w:r>
+              <w:rPr>
+                <w:rFonts w:ascii="Calibri" w:eastAsia="Times New Roman" w:hAnsi="Calibri" w:cs="Calibri"/>
+                <w:color w:val="000000"/>
+                <w:sz w:val="20"/>
+                <w:szCs w:val="20"/>
+                <w:lang w:eastAsia="de-DE"/>
+              </w:rPr>
+              <w:t>Nordwert</w:t>
+            </w:r>
+            <w:proofErr w:type="spellEnd"/>
+          </w:p>
+        </w:tc>
+      </w:tr>
+      <w:tr>
+        <w:trPr>
+          <w:cnfStyle w:val="000000100000" w:firstRow="0" w:lastRow="0" w:firstColumn="0" w:lastColumn="0" w:oddVBand="0" w:evenVBand="0" w:oddHBand="1" w:evenHBand="0" w:firstRowFirstColumn="0" w:firstRowLastColumn="0" w:lastRowFirstColumn="0" w:lastRowLastColumn="0"/>
+          <w:trHeight w:val="300"/>
+        </w:trPr>
+        <w:tc>
+          <w:tcPr>
+            <w:cnfStyle w:val="001000000000" w:firstRow="0" w:lastRow="0" w:firstColumn="1" w:lastColumn="0" w:oddVBand="0" w:evenVBand="0" w:oddHBand="0" w:evenHBand="0" w:firstRowFirstColumn="0" w:firstRowLastColumn="0" w:lastRowFirstColumn="0" w:lastRowLastColumn="0"/>
+            <w:tcW w:w="0" w:type="auto"/>
+          </w:tcPr>
+          <w:p>
+            <w:pPr>
+              <w:rPr>
+                <w:rFonts w:ascii="Calibri" w:eastAsia="Times New Roman" w:hAnsi="Calibri" w:cs="Calibri"/>
+                <w:color w:val="000000"/>
+                <w:sz w:val="20"/>
+                <w:szCs w:val="20"/>
+                <w:lang w:eastAsia="de-DE"/>
+              </w:rPr>
+            </w:pPr>
+            <w:r>
+              <w:rPr>
+                <w:rFonts w:ascii="Calibri" w:eastAsia="Times New Roman" w:hAnsi="Calibri" w:cs="Calibri"/>
+                <w:color w:val="000000"/>
+                <w:sz w:val="20"/>
+                <w:szCs w:val="20"/>
+                <w:lang w:eastAsia="de-DE"/>
+              </w:rPr>
+              <w:t>Werte des Baums</w:t>
+            </w:r>
+          </w:p>
+        </w:tc>
+        <w:tc>
+          <w:tcPr>
+            <w:tcW w:w="0" w:type="auto"/>
+            <w:vAlign w:val="bottom"/>
+            <w:hideMark/>
+          </w:tcPr>
+          <w:p>
+            <w:pPr>
+              <w:jc w:val="right"/>
+              <w:cnfStyle w:val="000000100000" w:firstRow="0" w:lastRow="0" w:firstColumn="0" w:lastColumn="0" w:oddVBand="0" w:evenVBand="0" w:oddHBand="1" w:evenHBand="0" w:firstRowFirstColumn="0" w:firstRowLastColumn="0" w:lastRowFirstColumn="0" w:lastRowLastColumn="0"/>
+              <w:rPr>
+                <w:rFonts w:ascii="Calibri" w:hAnsi="Calibri" w:cs="Calibri"/>
+                <w:sz w:val="20"/>
+                <w:szCs w:val="20"/>
+              </w:rPr>
+            </w:pPr>
+            <w:r>
+              <w:rPr>
+                <w:rFonts w:ascii="Calibri" w:hAnsi="Calibri" w:cs="Calibri"/>
+                <w:color w:val="000000"/>
+                <w:sz w:val="20"/>
+                <w:szCs w:val="20"/>
+              </w:rPr>
+              <w:t>791175.039</w:t>
+            </w:r>
+          </w:p>
+        </w:tc>
+        <w:tc>
+          <w:tcPr>
+            <w:tcW w:w="0" w:type="auto"/>
+            <w:vAlign w:val="bottom"/>
+            <w:hideMark/>
+          </w:tcPr>
+          <w:p>
+            <w:pPr>
+              <w:jc w:val="right"/>
+              <w:cnfStyle w:val="000000100000" w:firstRow="0" w:lastRow="0" w:firstColumn="0" w:lastColumn="0" w:oddVBand="0" w:evenVBand="0" w:oddHBand="1" w:evenHBand="0" w:firstRowFirstColumn="0" w:firstRowLastColumn="0" w:lastRowFirstColumn="0" w:lastRowLastColumn="0"/>
+              <w:rPr>
+                <w:rFonts w:ascii="Calibri" w:hAnsi="Calibri" w:cs="Calibri"/>
+                <w:sz w:val="20"/>
+                <w:szCs w:val="20"/>
+              </w:rPr>
+            </w:pPr>
+            <w:r>
+              <w:rPr>
+                <w:rFonts w:ascii="Calibri" w:hAnsi="Calibri" w:cs="Calibri"/>
+                <w:color w:val="000000"/>
+                <w:sz w:val="20"/>
+                <w:szCs w:val="20"/>
+              </w:rPr>
+              <w:t>6000218.495</w:t>
+            </w:r>
+          </w:p>
+        </w:tc>
+      </w:tr>
+      <w:tr>
+        <w:trPr>
+          <w:trHeight w:val="300"/>
+        </w:trPr>
+        <w:tc>
+          <w:tcPr>
+            <w:cnfStyle w:val="001000000000" w:firstRow="0" w:lastRow="0" w:firstColumn="1" w:lastColumn="0" w:oddVBand="0" w:evenVBand="0" w:oddHBand="0" w:evenHBand="0" w:firstRowFirstColumn="0" w:firstRowLastColumn="0" w:lastRowFirstColumn="0" w:lastRowLastColumn="0"/>
+            <w:tcW w:w="0" w:type="auto"/>
+          </w:tcPr>
+          <w:p>
+            <w:pPr>
+              <w:rPr>
+                <w:rFonts w:ascii="Calibri" w:eastAsia="Times New Roman" w:hAnsi="Calibri" w:cs="Calibri"/>
+                <w:color w:val="000000"/>
+                <w:sz w:val="20"/>
+                <w:szCs w:val="20"/>
+                <w:lang w:eastAsia="de-DE"/>
+              </w:rPr>
+            </w:pPr>
+            <w:r>
+              <w:rPr>
+                <w:rFonts w:ascii="Calibri" w:eastAsia="Times New Roman" w:hAnsi="Calibri" w:cs="Calibri"/>
+                <w:color w:val="000000"/>
+                <w:sz w:val="20"/>
+                <w:szCs w:val="20"/>
+                <w:lang w:eastAsia="de-DE"/>
+              </w:rPr>
+              <w:t>Distanz</w:t>
+            </w:r>
+          </w:p>
+        </w:tc>
+        <w:tc>
+          <w:tcPr>
+            <w:tcW w:w="0" w:type="auto"/>
+          </w:tcPr>
+          <w:p>
+            <w:pPr>
+              <w:jc w:val="right"/>
+              <w:cnfStyle w:val="000000000000" w:firstRow="0" w:lastRow="0" w:firstColumn="0" w:lastColumn="0" w:oddVBand="0" w:evenVBand="0" w:oddHBand="0" w:evenHBand="0" w:firstRowFirstColumn="0" w:firstRowLastColumn="0" w:lastRowFirstColumn="0" w:lastRowLastColumn="0"/>
+              <w:rPr>
+                <w:rFonts w:ascii="Calibri" w:eastAsia="Times New Roman" w:hAnsi="Calibri" w:cs="Calibri"/>
+                <w:color w:val="000000"/>
+                <w:sz w:val="20"/>
+                <w:szCs w:val="20"/>
+                <w:lang w:eastAsia="de-DE"/>
+              </w:rPr>
+            </w:pPr>
+            <w:r>
+              <w:rPr>
+                <w:rFonts w:ascii="Calibri" w:eastAsia="Times New Roman" w:hAnsi="Calibri" w:cs="Calibri"/>
+                <w:color w:val="000000"/>
+                <w:sz w:val="20"/>
+                <w:szCs w:val="20"/>
+                <w:lang w:eastAsia="de-DE"/>
+              </w:rPr>
+              <w:t>+30cm</w:t>
+            </w:r>
+          </w:p>
+        </w:tc>
+        <w:tc>
+          <w:tcPr>
+            <w:tcW w:w="0" w:type="auto"/>
+          </w:tcPr>
+          <w:p>
+            <w:pPr>
+              <w:pStyle w:val="Listenabsatz"/>
+              <w:jc w:val="center"/>
+              <w:cnfStyle w:val="000000000000" w:firstRow="0" w:lastRow="0" w:firstColumn="0" w:lastColumn="0" w:oddVBand="0" w:evenVBand="0" w:oddHBand="0" w:evenHBand="0" w:firstRowFirstColumn="0" w:firstRowLastColumn="0" w:lastRowFirstColumn="0" w:lastRowLastColumn="0"/>
+              <w:rPr>
+                <w:rFonts w:ascii="Calibri" w:eastAsia="Times New Roman" w:hAnsi="Calibri" w:cs="Calibri"/>
+                <w:color w:val="000000"/>
+                <w:sz w:val="20"/>
+                <w:szCs w:val="20"/>
+                <w:lang w:eastAsia="de-DE"/>
+              </w:rPr>
+            </w:pPr>
+            <w:r>
+              <w:rPr>
+                <w:rFonts w:ascii="Calibri" w:eastAsia="Times New Roman" w:hAnsi="Calibri" w:cs="Calibri"/>
+                <w:color w:val="000000"/>
+                <w:sz w:val="20"/>
+                <w:szCs w:val="20"/>
+                <w:lang w:eastAsia="de-DE"/>
+              </w:rPr>
+              <w:t>0</w:t>
+            </w:r>
+          </w:p>
+        </w:tc>
+      </w:tr>
+      <w:tr>
+        <w:trPr>
+          <w:cnfStyle w:val="000000100000" w:firstRow="0" w:lastRow="0" w:firstColumn="0" w:lastColumn="0" w:oddVBand="0" w:evenVBand="0" w:oddHBand="1" w:evenHBand="0" w:firstRowFirstColumn="0" w:firstRowLastColumn="0" w:lastRowFirstColumn="0" w:lastRowLastColumn="0"/>
+          <w:trHeight w:val="300"/>
+        </w:trPr>
+        <w:tc>
+          <w:tcPr>
+            <w:cnfStyle w:val="001000000000" w:firstRow="0" w:lastRow="0" w:firstColumn="1" w:lastColumn="0" w:oddVBand="0" w:evenVBand="0" w:oddHBand="0" w:evenHBand="0" w:firstRowFirstColumn="0" w:firstRowLastColumn="0" w:lastRowFirstColumn="0" w:lastRowLastColumn="0"/>
+            <w:tcW w:w="0" w:type="auto"/>
+          </w:tcPr>
+          <w:p>
+            <w:pPr>
+              <w:rPr>
+                <w:rFonts w:ascii="Calibri" w:eastAsia="Times New Roman" w:hAnsi="Calibri" w:cs="Calibri"/>
+                <w:color w:val="000000"/>
+                <w:sz w:val="20"/>
+                <w:szCs w:val="20"/>
+                <w:lang w:eastAsia="de-DE"/>
+              </w:rPr>
+            </w:pPr>
+            <w:r>
+              <w:rPr>
+                <w:rFonts w:ascii="Calibri" w:eastAsia="Times New Roman" w:hAnsi="Calibri" w:cs="Calibri"/>
+                <w:color w:val="000000"/>
+                <w:sz w:val="20"/>
+                <w:szCs w:val="20"/>
+                <w:lang w:eastAsia="de-DE"/>
+              </w:rPr>
+              <w:t>Referenz für den Plot</w:t>
+            </w:r>
+          </w:p>
+        </w:tc>
+        <w:tc>
+          <w:tcPr>
+            <w:tcW w:w="0" w:type="auto"/>
+            <w:vAlign w:val="bottom"/>
+          </w:tcPr>
+          <w:p>
+            <w:pPr>
+              <w:jc w:val="right"/>
+              <w:cnfStyle w:val="000000100000" w:firstRow="0" w:lastRow="0" w:firstColumn="0" w:lastColumn="0" w:oddVBand="0" w:evenVBand="0" w:oddHBand="1" w:evenHBand="0" w:firstRowFirstColumn="0" w:firstRowLastColumn="0" w:lastRowFirstColumn="0" w:lastRowLastColumn="0"/>
+              <w:rPr>
+                <w:rFonts w:ascii="Calibri" w:hAnsi="Calibri" w:cs="Calibri"/>
+                <w:sz w:val="20"/>
+                <w:szCs w:val="20"/>
+              </w:rPr>
+            </w:pPr>
+            <w:r>
+              <w:rPr>
+                <w:rFonts w:ascii="Calibri" w:hAnsi="Calibri" w:cs="Calibri"/>
+                <w:color w:val="000000"/>
+                <w:sz w:val="20"/>
+                <w:szCs w:val="20"/>
+              </w:rPr>
+              <w:t>791175.339</w:t>
+            </w:r>
+          </w:p>
+        </w:tc>
+        <w:tc>
+          <w:tcPr>
+            <w:tcW w:w="0" w:type="auto"/>
+            <w:vAlign w:val="bottom"/>
+          </w:tcPr>
+          <w:p>
+            <w:pPr>
+              <w:jc w:val="right"/>
+              <w:cnfStyle w:val="000000100000" w:firstRow="0" w:lastRow="0" w:firstColumn="0" w:lastColumn="0" w:oddVBand="0" w:evenVBand="0" w:oddHBand="1" w:evenHBand="0" w:firstRowFirstColumn="0" w:firstRowLastColumn="0" w:lastRowFirstColumn="0" w:lastRowLastColumn="0"/>
+              <w:rPr>
+                <w:rFonts w:ascii="Calibri" w:hAnsi="Calibri" w:cs="Calibri"/>
+                <w:sz w:val="20"/>
+                <w:szCs w:val="20"/>
+              </w:rPr>
+            </w:pPr>
+            <w:r>
+              <w:rPr>
+                <w:rFonts w:ascii="Calibri" w:hAnsi="Calibri" w:cs="Calibri"/>
+                <w:color w:val="000000"/>
+                <w:sz w:val="20"/>
+                <w:szCs w:val="20"/>
+              </w:rPr>
+              <w:t>6000218.495</w:t>
+            </w:r>
+          </w:p>
+        </w:tc>
+      </w:tr>
+    </w:tbl>
+    <w:p/>
     <w:p>
       <w:r>
         <w:t xml:space="preserve">Baum 202 steht im Süd Quadranten von </w:t>
@@ -1772,9 +2903,412 @@
         <w:t xml:space="preserve"> 16</w:t>
       </w:r>
     </w:p>
+    <w:tbl>
+      <w:tblPr>
+        <w:tblStyle w:val="EinfacheTabelle5"/>
+        <w:tblW w:w="0" w:type="auto"/>
+        <w:tblLook w:val="04A0" w:firstRow="1" w:lastRow="0" w:firstColumn="1" w:lastColumn="0" w:noHBand="0" w:noVBand="1"/>
+      </w:tblPr>
+      <w:tblGrid>
+        <w:gridCol w:w="1911"/>
+        <w:gridCol w:w="1281"/>
+        <w:gridCol w:w="1239"/>
+      </w:tblGrid>
+      <w:tr>
+        <w:trPr>
+          <w:cnfStyle w:val="100000000000" w:firstRow="1" w:lastRow="0" w:firstColumn="0" w:lastColumn="0" w:oddVBand="0" w:evenVBand="0" w:oddHBand="0" w:evenHBand="0" w:firstRowFirstColumn="0" w:firstRowLastColumn="0" w:lastRowFirstColumn="0" w:lastRowLastColumn="0"/>
+          <w:trHeight w:val="300"/>
+        </w:trPr>
+        <w:tc>
+          <w:tcPr>
+            <w:cnfStyle w:val="001000000100" w:firstRow="0" w:lastRow="0" w:firstColumn="1" w:lastColumn="0" w:oddVBand="0" w:evenVBand="0" w:oddHBand="0" w:evenHBand="0" w:firstRowFirstColumn="1" w:firstRowLastColumn="0" w:lastRowFirstColumn="0" w:lastRowLastColumn="0"/>
+            <w:tcW w:w="0" w:type="auto"/>
+          </w:tcPr>
+          <w:p>
+            <w:pPr>
+              <w:rPr>
+                <w:rFonts w:ascii="Calibri" w:eastAsia="Times New Roman" w:hAnsi="Calibri" w:cs="Calibri"/>
+                <w:color w:val="000000"/>
+                <w:sz w:val="20"/>
+                <w:szCs w:val="20"/>
+                <w:lang w:eastAsia="de-DE"/>
+              </w:rPr>
+            </w:pPr>
+          </w:p>
+        </w:tc>
+        <w:tc>
+          <w:tcPr>
+            <w:tcW w:w="0" w:type="auto"/>
+          </w:tcPr>
+          <w:p>
+            <w:pPr>
+              <w:jc w:val="right"/>
+              <w:cnfStyle w:val="100000000000" w:firstRow="1" w:lastRow="0" w:firstColumn="0" w:lastColumn="0" w:oddVBand="0" w:evenVBand="0" w:oddHBand="0" w:evenHBand="0" w:firstRowFirstColumn="0" w:firstRowLastColumn="0" w:lastRowFirstColumn="0" w:lastRowLastColumn="0"/>
+              <w:rPr>
+                <w:rFonts w:ascii="Calibri" w:eastAsia="Times New Roman" w:hAnsi="Calibri" w:cs="Calibri"/>
+                <w:color w:val="000000"/>
+                <w:sz w:val="20"/>
+                <w:szCs w:val="20"/>
+                <w:lang w:eastAsia="de-DE"/>
+              </w:rPr>
+            </w:pPr>
+            <w:r>
+              <w:rPr>
+                <w:rFonts w:ascii="Calibri" w:eastAsia="Times New Roman" w:hAnsi="Calibri" w:cs="Calibri"/>
+                <w:color w:val="000000"/>
+                <w:sz w:val="20"/>
+                <w:szCs w:val="20"/>
+                <w:lang w:eastAsia="de-DE"/>
+              </w:rPr>
+              <w:t xml:space="preserve">X </w:t>
+            </w:r>
+            <w:proofErr w:type="spellStart"/>
+            <w:r>
+              <w:rPr>
+                <w:rFonts w:ascii="Calibri" w:eastAsia="Times New Roman" w:hAnsi="Calibri" w:cs="Calibri"/>
+                <w:color w:val="000000"/>
+                <w:sz w:val="20"/>
+                <w:szCs w:val="20"/>
+                <w:lang w:eastAsia="de-DE"/>
+              </w:rPr>
+              <w:t>Ostwert</w:t>
+            </w:r>
+            <w:proofErr w:type="spellEnd"/>
+          </w:p>
+        </w:tc>
+        <w:tc>
+          <w:tcPr>
+            <w:tcW w:w="0" w:type="auto"/>
+          </w:tcPr>
+          <w:p>
+            <w:pPr>
+              <w:jc w:val="right"/>
+              <w:cnfStyle w:val="100000000000" w:firstRow="1" w:lastRow="0" w:firstColumn="0" w:lastColumn="0" w:oddVBand="0" w:evenVBand="0" w:oddHBand="0" w:evenHBand="0" w:firstRowFirstColumn="0" w:firstRowLastColumn="0" w:lastRowFirstColumn="0" w:lastRowLastColumn="0"/>
+              <w:rPr>
+                <w:rFonts w:ascii="Calibri" w:eastAsia="Times New Roman" w:hAnsi="Calibri" w:cs="Calibri"/>
+                <w:color w:val="000000"/>
+                <w:sz w:val="20"/>
+                <w:szCs w:val="20"/>
+                <w:lang w:eastAsia="de-DE"/>
+              </w:rPr>
+            </w:pPr>
+            <w:r>
+              <w:rPr>
+                <w:rFonts w:ascii="Calibri" w:eastAsia="Times New Roman" w:hAnsi="Calibri" w:cs="Calibri"/>
+                <w:color w:val="000000"/>
+                <w:sz w:val="20"/>
+                <w:szCs w:val="20"/>
+                <w:lang w:eastAsia="de-DE"/>
+              </w:rPr>
+              <w:t xml:space="preserve">Y </w:t>
+            </w:r>
+            <w:proofErr w:type="spellStart"/>
+            <w:r>
+              <w:rPr>
+                <w:rFonts w:ascii="Calibri" w:eastAsia="Times New Roman" w:hAnsi="Calibri" w:cs="Calibri"/>
+                <w:color w:val="000000"/>
+                <w:sz w:val="20"/>
+                <w:szCs w:val="20"/>
+                <w:lang w:eastAsia="de-DE"/>
+              </w:rPr>
+              <w:t>Nordwert</w:t>
+            </w:r>
+            <w:proofErr w:type="spellEnd"/>
+          </w:p>
+        </w:tc>
+      </w:tr>
+      <w:tr>
+        <w:trPr>
+          <w:cnfStyle w:val="000000100000" w:firstRow="0" w:lastRow="0" w:firstColumn="0" w:lastColumn="0" w:oddVBand="0" w:evenVBand="0" w:oddHBand="1" w:evenHBand="0" w:firstRowFirstColumn="0" w:firstRowLastColumn="0" w:lastRowFirstColumn="0" w:lastRowLastColumn="0"/>
+          <w:trHeight w:val="300"/>
+        </w:trPr>
+        <w:tc>
+          <w:tcPr>
+            <w:cnfStyle w:val="001000000000" w:firstRow="0" w:lastRow="0" w:firstColumn="1" w:lastColumn="0" w:oddVBand="0" w:evenVBand="0" w:oddHBand="0" w:evenHBand="0" w:firstRowFirstColumn="0" w:firstRowLastColumn="0" w:lastRowFirstColumn="0" w:lastRowLastColumn="0"/>
+            <w:tcW w:w="0" w:type="auto"/>
+          </w:tcPr>
+          <w:p>
+            <w:pPr>
+              <w:rPr>
+                <w:rFonts w:ascii="Calibri" w:eastAsia="Times New Roman" w:hAnsi="Calibri" w:cs="Calibri"/>
+                <w:color w:val="000000"/>
+                <w:sz w:val="20"/>
+                <w:szCs w:val="20"/>
+                <w:lang w:eastAsia="de-DE"/>
+              </w:rPr>
+            </w:pPr>
+            <w:r>
+              <w:rPr>
+                <w:rFonts w:ascii="Calibri" w:eastAsia="Times New Roman" w:hAnsi="Calibri" w:cs="Calibri"/>
+                <w:color w:val="000000"/>
+                <w:sz w:val="20"/>
+                <w:szCs w:val="20"/>
+                <w:lang w:eastAsia="de-DE"/>
+              </w:rPr>
+              <w:t>Werte des Baums</w:t>
+            </w:r>
+          </w:p>
+        </w:tc>
+        <w:tc>
+          <w:tcPr>
+            <w:tcW w:w="0" w:type="auto"/>
+            <w:vAlign w:val="bottom"/>
+            <w:hideMark/>
+          </w:tcPr>
+          <w:p>
+            <w:pPr>
+              <w:jc w:val="right"/>
+              <w:cnfStyle w:val="000000100000" w:firstRow="0" w:lastRow="0" w:firstColumn="0" w:lastColumn="0" w:oddVBand="0" w:evenVBand="0" w:oddHBand="1" w:evenHBand="0" w:firstRowFirstColumn="0" w:firstRowLastColumn="0" w:lastRowFirstColumn="0" w:lastRowLastColumn="0"/>
+              <w:rPr>
+                <w:rFonts w:ascii="Calibri" w:hAnsi="Calibri" w:cs="Calibri"/>
+                <w:sz w:val="20"/>
+                <w:szCs w:val="20"/>
+              </w:rPr>
+            </w:pPr>
+            <w:r>
+              <w:rPr>
+                <w:rFonts w:ascii="Calibri" w:hAnsi="Calibri" w:cs="Calibri"/>
+                <w:color w:val="000000"/>
+                <w:sz w:val="20"/>
+                <w:szCs w:val="20"/>
+              </w:rPr>
+              <w:t>791206.3423</w:t>
+            </w:r>
+          </w:p>
+        </w:tc>
+        <w:tc>
+          <w:tcPr>
+            <w:tcW w:w="0" w:type="auto"/>
+            <w:vAlign w:val="bottom"/>
+            <w:hideMark/>
+          </w:tcPr>
+          <w:p>
+            <w:pPr>
+              <w:jc w:val="right"/>
+              <w:cnfStyle w:val="000000100000" w:firstRow="0" w:lastRow="0" w:firstColumn="0" w:lastColumn="0" w:oddVBand="0" w:evenVBand="0" w:oddHBand="1" w:evenHBand="0" w:firstRowFirstColumn="0" w:firstRowLastColumn="0" w:lastRowFirstColumn="0" w:lastRowLastColumn="0"/>
+              <w:rPr>
+                <w:rFonts w:ascii="Calibri" w:hAnsi="Calibri" w:cs="Calibri"/>
+                <w:sz w:val="20"/>
+                <w:szCs w:val="20"/>
+              </w:rPr>
+            </w:pPr>
+            <w:r>
+              <w:rPr>
+                <w:rFonts w:ascii="Calibri" w:hAnsi="Calibri" w:cs="Calibri"/>
+                <w:color w:val="000000"/>
+                <w:sz w:val="20"/>
+                <w:szCs w:val="20"/>
+              </w:rPr>
+              <w:t>6000209.91</w:t>
+            </w:r>
+          </w:p>
+        </w:tc>
+      </w:tr>
+      <w:tr>
+        <w:trPr>
+          <w:trHeight w:val="300"/>
+        </w:trPr>
+        <w:tc>
+          <w:tcPr>
+            <w:cnfStyle w:val="001000000000" w:firstRow="0" w:lastRow="0" w:firstColumn="1" w:lastColumn="0" w:oddVBand="0" w:evenVBand="0" w:oddHBand="0" w:evenHBand="0" w:firstRowFirstColumn="0" w:firstRowLastColumn="0" w:lastRowFirstColumn="0" w:lastRowLastColumn="0"/>
+            <w:tcW w:w="0" w:type="auto"/>
+          </w:tcPr>
+          <w:p>
+            <w:pPr>
+              <w:rPr>
+                <w:rFonts w:ascii="Calibri" w:eastAsia="Times New Roman" w:hAnsi="Calibri" w:cs="Calibri"/>
+                <w:color w:val="000000"/>
+                <w:sz w:val="20"/>
+                <w:szCs w:val="20"/>
+                <w:lang w:eastAsia="de-DE"/>
+              </w:rPr>
+            </w:pPr>
+            <w:r>
+              <w:rPr>
+                <w:rFonts w:ascii="Calibri" w:eastAsia="Times New Roman" w:hAnsi="Calibri" w:cs="Calibri"/>
+                <w:color w:val="000000"/>
+                <w:sz w:val="20"/>
+                <w:szCs w:val="20"/>
+                <w:lang w:eastAsia="de-DE"/>
+              </w:rPr>
+              <w:t>Distanz</w:t>
+            </w:r>
+          </w:p>
+        </w:tc>
+        <w:tc>
+          <w:tcPr>
+            <w:tcW w:w="0" w:type="auto"/>
+          </w:tcPr>
+          <w:p>
+            <w:pPr>
+              <w:jc w:val="right"/>
+              <w:cnfStyle w:val="000000000000" w:firstRow="0" w:lastRow="0" w:firstColumn="0" w:lastColumn="0" w:oddVBand="0" w:evenVBand="0" w:oddHBand="0" w:evenHBand="0" w:firstRowFirstColumn="0" w:firstRowLastColumn="0" w:lastRowFirstColumn="0" w:lastRowLastColumn="0"/>
+              <w:rPr>
+                <w:rFonts w:ascii="Calibri" w:eastAsia="Times New Roman" w:hAnsi="Calibri" w:cs="Calibri"/>
+                <w:color w:val="000000"/>
+                <w:sz w:val="20"/>
+                <w:szCs w:val="20"/>
+                <w:lang w:eastAsia="de-DE"/>
+              </w:rPr>
+            </w:pPr>
+            <w:r>
+              <w:rPr>
+                <w:rFonts w:ascii="Calibri" w:eastAsia="Times New Roman" w:hAnsi="Calibri" w:cs="Calibri"/>
+                <w:color w:val="000000"/>
+                <w:sz w:val="20"/>
+                <w:szCs w:val="20"/>
+                <w:lang w:eastAsia="de-DE"/>
+              </w:rPr>
+              <w:t>+</w:t>
+            </w:r>
+            <w:r>
+              <w:rPr>
+                <w:rFonts w:ascii="Calibri" w:eastAsia="Times New Roman" w:hAnsi="Calibri" w:cs="Calibri"/>
+                <w:color w:val="000000"/>
+                <w:sz w:val="20"/>
+                <w:szCs w:val="20"/>
+                <w:lang w:eastAsia="de-DE"/>
+              </w:rPr>
+              <w:t>0</w:t>
+            </w:r>
+            <w:r>
+              <w:rPr>
+                <w:rFonts w:ascii="Calibri" w:eastAsia="Times New Roman" w:hAnsi="Calibri" w:cs="Calibri"/>
+                <w:color w:val="000000"/>
+                <w:sz w:val="20"/>
+                <w:szCs w:val="20"/>
+                <w:lang w:eastAsia="de-DE"/>
+              </w:rPr>
+              <w:t>cm</w:t>
+            </w:r>
+          </w:p>
+        </w:tc>
+        <w:tc>
+          <w:tcPr>
+            <w:tcW w:w="0" w:type="auto"/>
+          </w:tcPr>
+          <w:p>
+            <w:pPr>
+              <w:pStyle w:val="Listenabsatz"/>
+              <w:jc w:val="center"/>
+              <w:cnfStyle w:val="000000000000" w:firstRow="0" w:lastRow="0" w:firstColumn="0" w:lastColumn="0" w:oddVBand="0" w:evenVBand="0" w:oddHBand="0" w:evenHBand="0" w:firstRowFirstColumn="0" w:firstRowLastColumn="0" w:lastRowFirstColumn="0" w:lastRowLastColumn="0"/>
+              <w:rPr>
+                <w:rFonts w:ascii="Calibri" w:eastAsia="Times New Roman" w:hAnsi="Calibri" w:cs="Calibri"/>
+                <w:color w:val="000000"/>
+                <w:sz w:val="20"/>
+                <w:szCs w:val="20"/>
+                <w:lang w:eastAsia="de-DE"/>
+              </w:rPr>
+            </w:pPr>
+            <w:r>
+              <w:rPr>
+                <w:rFonts w:ascii="Calibri" w:eastAsia="Times New Roman" w:hAnsi="Calibri" w:cs="Calibri"/>
+                <w:color w:val="000000"/>
+                <w:sz w:val="20"/>
+                <w:szCs w:val="20"/>
+                <w:lang w:eastAsia="de-DE"/>
+              </w:rPr>
+              <w:t>+35</w:t>
+            </w:r>
+          </w:p>
+        </w:tc>
+      </w:tr>
+      <w:tr>
+        <w:trPr>
+          <w:cnfStyle w:val="000000100000" w:firstRow="0" w:lastRow="0" w:firstColumn="0" w:lastColumn="0" w:oddVBand="0" w:evenVBand="0" w:oddHBand="1" w:evenHBand="0" w:firstRowFirstColumn="0" w:firstRowLastColumn="0" w:lastRowFirstColumn="0" w:lastRowLastColumn="0"/>
+          <w:trHeight w:val="300"/>
+        </w:trPr>
+        <w:tc>
+          <w:tcPr>
+            <w:cnfStyle w:val="001000000000" w:firstRow="0" w:lastRow="0" w:firstColumn="1" w:lastColumn="0" w:oddVBand="0" w:evenVBand="0" w:oddHBand="0" w:evenHBand="0" w:firstRowFirstColumn="0" w:firstRowLastColumn="0" w:lastRowFirstColumn="0" w:lastRowLastColumn="0"/>
+            <w:tcW w:w="0" w:type="auto"/>
+          </w:tcPr>
+          <w:p>
+            <w:pPr>
+              <w:rPr>
+                <w:rFonts w:ascii="Calibri" w:eastAsia="Times New Roman" w:hAnsi="Calibri" w:cs="Calibri"/>
+                <w:color w:val="000000"/>
+                <w:sz w:val="20"/>
+                <w:szCs w:val="20"/>
+                <w:lang w:eastAsia="de-DE"/>
+              </w:rPr>
+            </w:pPr>
+            <w:r>
+              <w:rPr>
+                <w:rFonts w:ascii="Calibri" w:eastAsia="Times New Roman" w:hAnsi="Calibri" w:cs="Calibri"/>
+                <w:color w:val="000000"/>
+                <w:sz w:val="20"/>
+                <w:szCs w:val="20"/>
+                <w:lang w:eastAsia="de-DE"/>
+              </w:rPr>
+              <w:t>Referenz für den Plot</w:t>
+            </w:r>
+          </w:p>
+        </w:tc>
+        <w:tc>
+          <w:tcPr>
+            <w:tcW w:w="0" w:type="auto"/>
+            <w:vAlign w:val="bottom"/>
+          </w:tcPr>
+          <w:p>
+            <w:pPr>
+              <w:jc w:val="right"/>
+              <w:cnfStyle w:val="000000100000" w:firstRow="0" w:lastRow="0" w:firstColumn="0" w:lastColumn="0" w:oddVBand="0" w:evenVBand="0" w:oddHBand="1" w:evenHBand="0" w:firstRowFirstColumn="0" w:firstRowLastColumn="0" w:lastRowFirstColumn="0" w:lastRowLastColumn="0"/>
+              <w:rPr>
+                <w:rFonts w:ascii="Calibri" w:hAnsi="Calibri" w:cs="Calibri"/>
+                <w:sz w:val="20"/>
+                <w:szCs w:val="20"/>
+              </w:rPr>
+            </w:pPr>
+            <w:r>
+              <w:rPr>
+                <w:rFonts w:ascii="Calibri" w:hAnsi="Calibri" w:cs="Calibri"/>
+                <w:color w:val="000000"/>
+                <w:sz w:val="20"/>
+                <w:szCs w:val="20"/>
+              </w:rPr>
+              <w:t>791206.3423</w:t>
+            </w:r>
+          </w:p>
+        </w:tc>
+        <w:tc>
+          <w:tcPr>
+            <w:tcW w:w="0" w:type="auto"/>
+            <w:vAlign w:val="bottom"/>
+          </w:tcPr>
+          <w:p>
+            <w:pPr>
+              <w:jc w:val="right"/>
+              <w:cnfStyle w:val="000000100000" w:firstRow="0" w:lastRow="0" w:firstColumn="0" w:lastColumn="0" w:oddVBand="0" w:evenVBand="0" w:oddHBand="1" w:evenHBand="0" w:firstRowFirstColumn="0" w:firstRowLastColumn="0" w:lastRowFirstColumn="0" w:lastRowLastColumn="0"/>
+              <w:rPr>
+                <w:rFonts w:ascii="Calibri" w:hAnsi="Calibri" w:cs="Calibri"/>
+                <w:sz w:val="20"/>
+                <w:szCs w:val="20"/>
+              </w:rPr>
+            </w:pPr>
+            <w:r>
+              <w:rPr>
+                <w:rFonts w:ascii="Calibri" w:hAnsi="Calibri" w:cs="Calibri"/>
+                <w:color w:val="000000"/>
+                <w:sz w:val="20"/>
+                <w:szCs w:val="20"/>
+              </w:rPr>
+              <w:t>6000210.26</w:t>
+            </w:r>
+          </w:p>
+        </w:tc>
+      </w:tr>
+    </w:tbl>
+    <w:p/>
     <w:p>
       <w:r>
-        <w:t xml:space="preserve"> Baum 191 steht 1 </w:t>
+        <w:t>Baum 1</w:t>
+      </w:r>
+      <w:r>
+        <w:t>8</w:t>
+      </w:r>
+      <w:r>
+        <w:t xml:space="preserve">1 steht 1 </w:t>
       </w:r>
       <w:proofErr w:type="spellStart"/>
       <w:r>
@@ -1793,6 +3327,383 @@
         <w:t xml:space="preserve"> 32</w:t>
       </w:r>
     </w:p>
+    <w:tbl>
+      <w:tblPr>
+        <w:tblStyle w:val="EinfacheTabelle5"/>
+        <w:tblW w:w="0" w:type="auto"/>
+        <w:tblLook w:val="04A0" w:firstRow="1" w:lastRow="0" w:firstColumn="1" w:lastColumn="0" w:noHBand="0" w:noVBand="1"/>
+      </w:tblPr>
+      <w:tblGrid>
+        <w:gridCol w:w="1911"/>
+        <w:gridCol w:w="1387"/>
+        <w:gridCol w:w="1445"/>
+      </w:tblGrid>
+      <w:tr>
+        <w:trPr>
+          <w:cnfStyle w:val="100000000000" w:firstRow="1" w:lastRow="0" w:firstColumn="0" w:lastColumn="0" w:oddVBand="0" w:evenVBand="0" w:oddHBand="0" w:evenHBand="0" w:firstRowFirstColumn="0" w:firstRowLastColumn="0" w:lastRowFirstColumn="0" w:lastRowLastColumn="0"/>
+          <w:trHeight w:val="300"/>
+        </w:trPr>
+        <w:tc>
+          <w:tcPr>
+            <w:cnfStyle w:val="001000000100" w:firstRow="0" w:lastRow="0" w:firstColumn="1" w:lastColumn="0" w:oddVBand="0" w:evenVBand="0" w:oddHBand="0" w:evenHBand="0" w:firstRowFirstColumn="1" w:firstRowLastColumn="0" w:lastRowFirstColumn="0" w:lastRowLastColumn="0"/>
+            <w:tcW w:w="0" w:type="auto"/>
+          </w:tcPr>
+          <w:p>
+            <w:pPr>
+              <w:rPr>
+                <w:rFonts w:ascii="Calibri" w:eastAsia="Times New Roman" w:hAnsi="Calibri" w:cs="Calibri"/>
+                <w:color w:val="000000"/>
+                <w:sz w:val="20"/>
+                <w:szCs w:val="20"/>
+                <w:lang w:eastAsia="de-DE"/>
+              </w:rPr>
+            </w:pPr>
+          </w:p>
+        </w:tc>
+        <w:tc>
+          <w:tcPr>
+            <w:tcW w:w="0" w:type="auto"/>
+          </w:tcPr>
+          <w:p>
+            <w:pPr>
+              <w:jc w:val="right"/>
+              <w:cnfStyle w:val="100000000000" w:firstRow="1" w:lastRow="0" w:firstColumn="0" w:lastColumn="0" w:oddVBand="0" w:evenVBand="0" w:oddHBand="0" w:evenHBand="0" w:firstRowFirstColumn="0" w:firstRowLastColumn="0" w:lastRowFirstColumn="0" w:lastRowLastColumn="0"/>
+              <w:rPr>
+                <w:rFonts w:ascii="Calibri" w:eastAsia="Times New Roman" w:hAnsi="Calibri" w:cs="Calibri"/>
+                <w:color w:val="000000"/>
+                <w:sz w:val="20"/>
+                <w:szCs w:val="20"/>
+                <w:lang w:eastAsia="de-DE"/>
+              </w:rPr>
+            </w:pPr>
+            <w:r>
+              <w:rPr>
+                <w:rFonts w:ascii="Calibri" w:eastAsia="Times New Roman" w:hAnsi="Calibri" w:cs="Calibri"/>
+                <w:color w:val="000000"/>
+                <w:sz w:val="20"/>
+                <w:szCs w:val="20"/>
+                <w:lang w:eastAsia="de-DE"/>
+              </w:rPr>
+              <w:t xml:space="preserve">X </w:t>
+            </w:r>
+            <w:proofErr w:type="spellStart"/>
+            <w:r>
+              <w:rPr>
+                <w:rFonts w:ascii="Calibri" w:eastAsia="Times New Roman" w:hAnsi="Calibri" w:cs="Calibri"/>
+                <w:color w:val="000000"/>
+                <w:sz w:val="20"/>
+                <w:szCs w:val="20"/>
+                <w:lang w:eastAsia="de-DE"/>
+              </w:rPr>
+              <w:t>Ostwert</w:t>
+            </w:r>
+            <w:proofErr w:type="spellEnd"/>
+          </w:p>
+        </w:tc>
+        <w:tc>
+          <w:tcPr>
+            <w:tcW w:w="0" w:type="auto"/>
+          </w:tcPr>
+          <w:p>
+            <w:pPr>
+              <w:jc w:val="right"/>
+              <w:cnfStyle w:val="100000000000" w:firstRow="1" w:lastRow="0" w:firstColumn="0" w:lastColumn="0" w:oddVBand="0" w:evenVBand="0" w:oddHBand="0" w:evenHBand="0" w:firstRowFirstColumn="0" w:firstRowLastColumn="0" w:lastRowFirstColumn="0" w:lastRowLastColumn="0"/>
+              <w:rPr>
+                <w:rFonts w:ascii="Calibri" w:eastAsia="Times New Roman" w:hAnsi="Calibri" w:cs="Calibri"/>
+                <w:color w:val="000000"/>
+                <w:sz w:val="20"/>
+                <w:szCs w:val="20"/>
+                <w:lang w:eastAsia="de-DE"/>
+              </w:rPr>
+            </w:pPr>
+            <w:r>
+              <w:rPr>
+                <w:rFonts w:ascii="Calibri" w:eastAsia="Times New Roman" w:hAnsi="Calibri" w:cs="Calibri"/>
+                <w:color w:val="000000"/>
+                <w:sz w:val="20"/>
+                <w:szCs w:val="20"/>
+                <w:lang w:eastAsia="de-DE"/>
+              </w:rPr>
+              <w:t xml:space="preserve">Y </w:t>
+            </w:r>
+            <w:proofErr w:type="spellStart"/>
+            <w:r>
+              <w:rPr>
+                <w:rFonts w:ascii="Calibri" w:eastAsia="Times New Roman" w:hAnsi="Calibri" w:cs="Calibri"/>
+                <w:color w:val="000000"/>
+                <w:sz w:val="20"/>
+                <w:szCs w:val="20"/>
+                <w:lang w:eastAsia="de-DE"/>
+              </w:rPr>
+              <w:t>Nordwert</w:t>
+            </w:r>
+            <w:proofErr w:type="spellEnd"/>
+          </w:p>
+        </w:tc>
+      </w:tr>
+      <w:tr>
+        <w:trPr>
+          <w:cnfStyle w:val="000000100000" w:firstRow="0" w:lastRow="0" w:firstColumn="0" w:lastColumn="0" w:oddVBand="0" w:evenVBand="0" w:oddHBand="1" w:evenHBand="0" w:firstRowFirstColumn="0" w:firstRowLastColumn="0" w:lastRowFirstColumn="0" w:lastRowLastColumn="0"/>
+          <w:trHeight w:val="300"/>
+        </w:trPr>
+        <w:tc>
+          <w:tcPr>
+            <w:cnfStyle w:val="001000000000" w:firstRow="0" w:lastRow="0" w:firstColumn="1" w:lastColumn="0" w:oddVBand="0" w:evenVBand="0" w:oddHBand="0" w:evenHBand="0" w:firstRowFirstColumn="0" w:firstRowLastColumn="0" w:lastRowFirstColumn="0" w:lastRowLastColumn="0"/>
+            <w:tcW w:w="0" w:type="auto"/>
+          </w:tcPr>
+          <w:p>
+            <w:pPr>
+              <w:rPr>
+                <w:rFonts w:ascii="Calibri" w:eastAsia="Times New Roman" w:hAnsi="Calibri" w:cs="Calibri"/>
+                <w:color w:val="000000"/>
+                <w:sz w:val="20"/>
+                <w:szCs w:val="20"/>
+                <w:lang w:eastAsia="de-DE"/>
+              </w:rPr>
+            </w:pPr>
+            <w:r>
+              <w:rPr>
+                <w:rFonts w:ascii="Calibri" w:eastAsia="Times New Roman" w:hAnsi="Calibri" w:cs="Calibri"/>
+                <w:color w:val="000000"/>
+                <w:sz w:val="20"/>
+                <w:szCs w:val="20"/>
+                <w:lang w:eastAsia="de-DE"/>
+              </w:rPr>
+              <w:t>Werte des Baums</w:t>
+            </w:r>
+          </w:p>
+        </w:tc>
+        <w:tc>
+          <w:tcPr>
+            <w:tcW w:w="0" w:type="auto"/>
+            <w:vAlign w:val="bottom"/>
+            <w:hideMark/>
+          </w:tcPr>
+          <w:p>
+            <w:pPr>
+              <w:jc w:val="right"/>
+              <w:cnfStyle w:val="000000100000" w:firstRow="0" w:lastRow="0" w:firstColumn="0" w:lastColumn="0" w:oddVBand="0" w:evenVBand="0" w:oddHBand="1" w:evenHBand="0" w:firstRowFirstColumn="0" w:firstRowLastColumn="0" w:lastRowFirstColumn="0" w:lastRowLastColumn="0"/>
+              <w:rPr>
+                <w:rFonts w:ascii="Calibri" w:hAnsi="Calibri" w:cs="Calibri"/>
+                <w:color w:val="000000"/>
+              </w:rPr>
+            </w:pPr>
+            <w:r>
+              <w:rPr>
+                <w:rFonts w:ascii="Calibri" w:hAnsi="Calibri" w:cs="Calibri"/>
+                <w:color w:val="000000"/>
+              </w:rPr>
+              <w:t>791227.4929</w:t>
+            </w:r>
+          </w:p>
+        </w:tc>
+        <w:tc>
+          <w:tcPr>
+            <w:tcW w:w="0" w:type="auto"/>
+            <w:vAlign w:val="bottom"/>
+            <w:hideMark/>
+          </w:tcPr>
+          <w:p>
+            <w:pPr>
+              <w:jc w:val="right"/>
+              <w:cnfStyle w:val="000000100000" w:firstRow="0" w:lastRow="0" w:firstColumn="0" w:lastColumn="0" w:oddVBand="0" w:evenVBand="0" w:oddHBand="1" w:evenHBand="0" w:firstRowFirstColumn="0" w:firstRowLastColumn="0" w:lastRowFirstColumn="0" w:lastRowLastColumn="0"/>
+              <w:rPr>
+                <w:rFonts w:ascii="Calibri" w:hAnsi="Calibri" w:cs="Calibri"/>
+                <w:color w:val="000000"/>
+              </w:rPr>
+            </w:pPr>
+            <w:r>
+              <w:rPr>
+                <w:rFonts w:ascii="Calibri" w:hAnsi="Calibri" w:cs="Calibri"/>
+                <w:color w:val="000000"/>
+              </w:rPr>
+              <w:t>6000172.459</w:t>
+            </w:r>
+          </w:p>
+        </w:tc>
+      </w:tr>
+      <w:tr>
+        <w:trPr>
+          <w:trHeight w:val="300"/>
+        </w:trPr>
+        <w:tc>
+          <w:tcPr>
+            <w:cnfStyle w:val="001000000000" w:firstRow="0" w:lastRow="0" w:firstColumn="1" w:lastColumn="0" w:oddVBand="0" w:evenVBand="0" w:oddHBand="0" w:evenHBand="0" w:firstRowFirstColumn="0" w:firstRowLastColumn="0" w:lastRowFirstColumn="0" w:lastRowLastColumn="0"/>
+            <w:tcW w:w="0" w:type="auto"/>
+          </w:tcPr>
+          <w:p>
+            <w:pPr>
+              <w:rPr>
+                <w:rFonts w:ascii="Calibri" w:eastAsia="Times New Roman" w:hAnsi="Calibri" w:cs="Calibri"/>
+                <w:color w:val="000000"/>
+                <w:sz w:val="20"/>
+                <w:szCs w:val="20"/>
+                <w:lang w:eastAsia="de-DE"/>
+              </w:rPr>
+            </w:pPr>
+            <w:r>
+              <w:rPr>
+                <w:rFonts w:ascii="Calibri" w:eastAsia="Times New Roman" w:hAnsi="Calibri" w:cs="Calibri"/>
+                <w:color w:val="000000"/>
+                <w:sz w:val="20"/>
+                <w:szCs w:val="20"/>
+                <w:lang w:eastAsia="de-DE"/>
+              </w:rPr>
+              <w:t>Distanz</w:t>
+            </w:r>
+          </w:p>
+        </w:tc>
+        <w:tc>
+          <w:tcPr>
+            <w:tcW w:w="0" w:type="auto"/>
+          </w:tcPr>
+          <w:p>
+            <w:pPr>
+              <w:jc w:val="right"/>
+              <w:cnfStyle w:val="000000000000" w:firstRow="0" w:lastRow="0" w:firstColumn="0" w:lastColumn="0" w:oddVBand="0" w:evenVBand="0" w:oddHBand="0" w:evenHBand="0" w:firstRowFirstColumn="0" w:firstRowLastColumn="0" w:lastRowFirstColumn="0" w:lastRowLastColumn="0"/>
+              <w:rPr>
+                <w:rFonts w:ascii="Calibri" w:eastAsia="Times New Roman" w:hAnsi="Calibri" w:cs="Calibri"/>
+                <w:color w:val="000000"/>
+                <w:sz w:val="20"/>
+                <w:szCs w:val="20"/>
+                <w:lang w:eastAsia="de-DE"/>
+              </w:rPr>
+            </w:pPr>
+            <w:r>
+              <w:rPr>
+                <w:rFonts w:ascii="Calibri" w:eastAsia="Times New Roman" w:hAnsi="Calibri" w:cs="Calibri"/>
+                <w:color w:val="000000"/>
+                <w:sz w:val="20"/>
+                <w:szCs w:val="20"/>
+                <w:lang w:eastAsia="de-DE"/>
+              </w:rPr>
+              <w:t>+</w:t>
+            </w:r>
+            <w:r>
+              <w:rPr>
+                <w:rFonts w:ascii="Calibri" w:eastAsia="Times New Roman" w:hAnsi="Calibri" w:cs="Calibri"/>
+                <w:color w:val="000000"/>
+                <w:sz w:val="20"/>
+                <w:szCs w:val="20"/>
+                <w:lang w:eastAsia="de-DE"/>
+              </w:rPr>
+              <w:t>70cm</w:t>
+            </w:r>
+          </w:p>
+        </w:tc>
+        <w:tc>
+          <w:tcPr>
+            <w:tcW w:w="0" w:type="auto"/>
+          </w:tcPr>
+          <w:p>
+            <w:pPr>
+              <w:pStyle w:val="Listenabsatz"/>
+              <w:jc w:val="center"/>
+              <w:cnfStyle w:val="000000000000" w:firstRow="0" w:lastRow="0" w:firstColumn="0" w:lastColumn="0" w:oddVBand="0" w:evenVBand="0" w:oddHBand="0" w:evenHBand="0" w:firstRowFirstColumn="0" w:firstRowLastColumn="0" w:lastRowFirstColumn="0" w:lastRowLastColumn="0"/>
+              <w:rPr>
+                <w:rFonts w:ascii="Calibri" w:eastAsia="Times New Roman" w:hAnsi="Calibri" w:cs="Calibri"/>
+                <w:color w:val="000000"/>
+                <w:sz w:val="20"/>
+                <w:szCs w:val="20"/>
+                <w:lang w:eastAsia="de-DE"/>
+              </w:rPr>
+            </w:pPr>
+            <w:r>
+              <w:rPr>
+                <w:rFonts w:ascii="Calibri" w:eastAsia="Times New Roman" w:hAnsi="Calibri" w:cs="Calibri"/>
+                <w:color w:val="000000"/>
+                <w:sz w:val="20"/>
+                <w:szCs w:val="20"/>
+                <w:lang w:eastAsia="de-DE"/>
+              </w:rPr>
+              <w:t>-70cm</w:t>
+            </w:r>
+          </w:p>
+        </w:tc>
+      </w:tr>
+      <w:tr>
+        <w:trPr>
+          <w:cnfStyle w:val="000000100000" w:firstRow="0" w:lastRow="0" w:firstColumn="0" w:lastColumn="0" w:oddVBand="0" w:evenVBand="0" w:oddHBand="1" w:evenHBand="0" w:firstRowFirstColumn="0" w:firstRowLastColumn="0" w:lastRowFirstColumn="0" w:lastRowLastColumn="0"/>
+          <w:trHeight w:val="300"/>
+        </w:trPr>
+        <w:tc>
+          <w:tcPr>
+            <w:cnfStyle w:val="001000000000" w:firstRow="0" w:lastRow="0" w:firstColumn="1" w:lastColumn="0" w:oddVBand="0" w:evenVBand="0" w:oddHBand="0" w:evenHBand="0" w:firstRowFirstColumn="0" w:firstRowLastColumn="0" w:lastRowFirstColumn="0" w:lastRowLastColumn="0"/>
+            <w:tcW w:w="0" w:type="auto"/>
+          </w:tcPr>
+          <w:p>
+            <w:pPr>
+              <w:rPr>
+                <w:rFonts w:ascii="Calibri" w:eastAsia="Times New Roman" w:hAnsi="Calibri" w:cs="Calibri"/>
+                <w:color w:val="000000"/>
+                <w:sz w:val="20"/>
+                <w:szCs w:val="20"/>
+                <w:lang w:eastAsia="de-DE"/>
+              </w:rPr>
+            </w:pPr>
+            <w:r>
+              <w:rPr>
+                <w:rFonts w:ascii="Calibri" w:eastAsia="Times New Roman" w:hAnsi="Calibri" w:cs="Calibri"/>
+                <w:color w:val="000000"/>
+                <w:sz w:val="20"/>
+                <w:szCs w:val="20"/>
+                <w:lang w:eastAsia="de-DE"/>
+              </w:rPr>
+              <w:t>Referenz für den Plot</w:t>
+            </w:r>
+          </w:p>
+        </w:tc>
+        <w:tc>
+          <w:tcPr>
+            <w:tcW w:w="0" w:type="auto"/>
+            <w:vAlign w:val="bottom"/>
+          </w:tcPr>
+          <w:p>
+            <w:pPr>
+              <w:jc w:val="right"/>
+              <w:cnfStyle w:val="000000100000" w:firstRow="0" w:lastRow="0" w:firstColumn="0" w:lastColumn="0" w:oddVBand="0" w:evenVBand="0" w:oddHBand="1" w:evenHBand="0" w:firstRowFirstColumn="0" w:firstRowLastColumn="0" w:lastRowFirstColumn="0" w:lastRowLastColumn="0"/>
+              <w:rPr>
+                <w:rFonts w:ascii="Calibri" w:hAnsi="Calibri" w:cs="Calibri"/>
+                <w:color w:val="000000"/>
+              </w:rPr>
+            </w:pPr>
+            <w:r>
+              <w:rPr>
+                <w:rFonts w:ascii="Calibri" w:hAnsi="Calibri" w:cs="Calibri"/>
+                <w:color w:val="000000"/>
+              </w:rPr>
+              <w:t>791228.2</w:t>
+            </w:r>
+          </w:p>
+        </w:tc>
+        <w:tc>
+          <w:tcPr>
+            <w:tcW w:w="0" w:type="auto"/>
+            <w:vAlign w:val="bottom"/>
+          </w:tcPr>
+          <w:p>
+            <w:pPr>
+              <w:jc w:val="right"/>
+              <w:cnfStyle w:val="000000100000" w:firstRow="0" w:lastRow="0" w:firstColumn="0" w:lastColumn="0" w:oddVBand="0" w:evenVBand="0" w:oddHBand="1" w:evenHBand="0" w:firstRowFirstColumn="0" w:firstRowLastColumn="0" w:lastRowFirstColumn="0" w:lastRowLastColumn="0"/>
+              <w:rPr>
+                <w:rFonts w:ascii="Calibri" w:hAnsi="Calibri" w:cs="Calibri"/>
+                <w:color w:val="000000"/>
+              </w:rPr>
+            </w:pPr>
+            <w:r>
+              <w:rPr>
+                <w:rFonts w:ascii="Calibri" w:hAnsi="Calibri" w:cs="Calibri"/>
+                <w:color w:val="000000"/>
+              </w:rPr>
+              <w:t>6000171.75</w:t>
+            </w:r>
+            <w:bookmarkStart w:id="0" w:name="_GoBack"/>
+            <w:bookmarkEnd w:id="0"/>
+          </w:p>
+        </w:tc>
+      </w:tr>
+    </w:tbl>
+    <w:p/>
     <w:p>
       <w:r>
         <w:t>### Die Referenzen beziehen sich jeweils auf die Mitte des Plots. Und nicht etwa auf den Stab den wir als erstes eingeschlagen haben.</w:t>

</xml_diff>